<commit_message>
Fixed up the Milestone report and added some details about the algorithms
</commit_message>
<xml_diff>
--- a/Milestones/Milestone 2/EEE3099S_2023_PAPER_DESIGN_GROUP_10_CLRCAM007_FRSKIA001_PLLTHI032.docx
+++ b/Milestones/Milestone 2/EEE3099S_2023_PAPER_DESIGN_GROUP_10_CLRCAM007_FRSKIA001_PLLTHI032.docx
@@ -229,6 +229,1193 @@
         <w:t>Distance and Angle Control Algorithm:</w:t>
       </w:r>
     </w:p>
+    <w:p>
+      <w:r>
+        <w:t xml:space="preserve">This was demonstrated in the two Simulink files related to the robot moving 1 metre (with 10% error), as well as when the robot turns 90, 180, and 270 degrees (with 10% error) while remaining in the same place. </w:t>
+      </w:r>
+    </w:p>
+    <w:tbl>
+      <w:tblPr>
+        <w:tblStyle w:val="TableGrid"/>
+        <w:tblW w:w="0" w:type="auto"/>
+        <w:tblLook w:val="04A0" w:firstRow="1" w:lastRow="0" w:firstColumn="1" w:lastColumn="0" w:noHBand="0" w:noVBand="1"/>
+      </w:tblPr>
+      <w:tblGrid>
+        <w:gridCol w:w="10456"/>
+      </w:tblGrid>
+      <w:tr>
+        <w:tc>
+          <w:tcPr>
+            <w:tcW w:w="10456" w:type="dxa"/>
+          </w:tcPr>
+          <w:p>
+            <w:r>
+              <w:drawing>
+                <wp:inline distT="0" distB="0" distL="0" distR="0" wp14:anchorId="5027D534" wp14:editId="232B13BE">
+                  <wp:extent cx="6645910" cy="1673860"/>
+                  <wp:effectExtent l="0" t="0" r="2540" b="2540"/>
+                  <wp:docPr id="609990803" name="Picture 609990803"/>
+                  <wp:cNvGraphicFramePr>
+                    <a:graphicFrameLocks xmlns:a="http://schemas.openxmlformats.org/drawingml/2006/main" noChangeAspect="1"/>
+                  </wp:cNvGraphicFramePr>
+                  <a:graphic xmlns:a="http://schemas.openxmlformats.org/drawingml/2006/main">
+                    <a:graphicData uri="http://schemas.openxmlformats.org/drawingml/2006/picture">
+                      <pic:pic xmlns:pic="http://schemas.openxmlformats.org/drawingml/2006/picture">
+                        <pic:nvPicPr>
+                          <pic:cNvPr id="1455486973" name=""/>
+                          <pic:cNvPicPr/>
+                        </pic:nvPicPr>
+                        <pic:blipFill>
+                          <a:blip r:embed="rId5"/>
+                          <a:stretch>
+                            <a:fillRect/>
+                          </a:stretch>
+                        </pic:blipFill>
+                        <pic:spPr>
+                          <a:xfrm>
+                            <a:off x="0" y="0"/>
+                            <a:ext cx="6645910" cy="1673860"/>
+                          </a:xfrm>
+                          <a:prstGeom prst="rect">
+                            <a:avLst/>
+                          </a:prstGeom>
+                        </pic:spPr>
+                      </pic:pic>
+                    </a:graphicData>
+                  </a:graphic>
+                </wp:inline>
+              </w:drawing>
+            </w:r>
+          </w:p>
+          <w:p>
+            <w:pPr>
+              <w:rPr>
+                <w:i/>
+                <w:iCs/>
+              </w:rPr>
+            </w:pPr>
+            <w:r>
+              <w:rPr>
+                <w:i/>
+                <w:iCs/>
+              </w:rPr>
+              <w:t xml:space="preserve">Figure 1: Simulink block diagram for moving the robot 1 metre along a straight line. </w:t>
+            </w:r>
+          </w:p>
+        </w:tc>
+      </w:tr>
+      <w:tr>
+        <w:tc>
+          <w:tcPr>
+            <w:tcW w:w="10456" w:type="dxa"/>
+          </w:tcPr>
+          <w:p>
+            <w:r>
+              <w:drawing>
+                <wp:inline distT="0" distB="0" distL="0" distR="0" wp14:anchorId="44899393" wp14:editId="4D6E086B">
+                  <wp:extent cx="6393485" cy="1397697"/>
+                  <wp:effectExtent l="0" t="0" r="7620" b="0"/>
+                  <wp:docPr id="1643944754" name="Picture 1"/>
+                  <wp:cNvGraphicFramePr>
+                    <a:graphicFrameLocks xmlns:a="http://schemas.openxmlformats.org/drawingml/2006/main" noChangeAspect="1"/>
+                  </wp:cNvGraphicFramePr>
+                  <a:graphic xmlns:a="http://schemas.openxmlformats.org/drawingml/2006/main">
+                    <a:graphicData uri="http://schemas.openxmlformats.org/drawingml/2006/picture">
+                      <pic:pic xmlns:pic="http://schemas.openxmlformats.org/drawingml/2006/picture">
+                        <pic:nvPicPr>
+                          <pic:cNvPr id="1643944754" name=""/>
+                          <pic:cNvPicPr/>
+                        </pic:nvPicPr>
+                        <pic:blipFill>
+                          <a:blip r:embed="rId6"/>
+                          <a:stretch>
+                            <a:fillRect/>
+                          </a:stretch>
+                        </pic:blipFill>
+                        <pic:spPr>
+                          <a:xfrm>
+                            <a:off x="0" y="0"/>
+                            <a:ext cx="6401011" cy="1399342"/>
+                          </a:xfrm>
+                          <a:prstGeom prst="rect">
+                            <a:avLst/>
+                          </a:prstGeom>
+                        </pic:spPr>
+                      </pic:pic>
+                    </a:graphicData>
+                  </a:graphic>
+                </wp:inline>
+              </w:drawing>
+            </w:r>
+          </w:p>
+          <w:p>
+            <w:pPr>
+              <w:rPr>
+                <w:i/>
+                <w:iCs/>
+              </w:rPr>
+            </w:pPr>
+            <w:r>
+              <w:rPr>
+                <w:i/>
+                <w:iCs/>
+              </w:rPr>
+              <w:t xml:space="preserve">Figure 2: </w:t>
+            </w:r>
+            <w:r>
+              <w:rPr>
+                <w:i/>
+                <w:iCs/>
+              </w:rPr>
+              <w:t xml:space="preserve">Simulink block diagram for moving the robot </w:t>
+            </w:r>
+            <w:r>
+              <w:rPr>
+                <w:i/>
+                <w:iCs/>
+              </w:rPr>
+              <w:t>turning 90 degrees in place</w:t>
+            </w:r>
+            <w:r>
+              <w:rPr>
+                <w:i/>
+                <w:iCs/>
+              </w:rPr>
+              <w:t>.</w:t>
+            </w:r>
+          </w:p>
+        </w:tc>
+      </w:tr>
+      <w:tr>
+        <w:tc>
+          <w:tcPr>
+            <w:tcW w:w="10456" w:type="dxa"/>
+          </w:tcPr>
+          <w:p>
+            <w:r>
+              <w:drawing>
+                <wp:inline distT="0" distB="0" distL="0" distR="0" wp14:anchorId="65AB2EA1" wp14:editId="21003554">
+                  <wp:extent cx="6371540" cy="1402031"/>
+                  <wp:effectExtent l="0" t="0" r="0" b="8255"/>
+                  <wp:docPr id="717512572" name="Picture 1"/>
+                  <wp:cNvGraphicFramePr>
+                    <a:graphicFrameLocks xmlns:a="http://schemas.openxmlformats.org/drawingml/2006/main" noChangeAspect="1"/>
+                  </wp:cNvGraphicFramePr>
+                  <a:graphic xmlns:a="http://schemas.openxmlformats.org/drawingml/2006/main">
+                    <a:graphicData uri="http://schemas.openxmlformats.org/drawingml/2006/picture">
+                      <pic:pic xmlns:pic="http://schemas.openxmlformats.org/drawingml/2006/picture">
+                        <pic:nvPicPr>
+                          <pic:cNvPr id="717512572" name=""/>
+                          <pic:cNvPicPr/>
+                        </pic:nvPicPr>
+                        <pic:blipFill>
+                          <a:blip r:embed="rId7"/>
+                          <a:stretch>
+                            <a:fillRect/>
+                          </a:stretch>
+                        </pic:blipFill>
+                        <pic:spPr>
+                          <a:xfrm>
+                            <a:off x="0" y="0"/>
+                            <a:ext cx="6381833" cy="1404296"/>
+                          </a:xfrm>
+                          <a:prstGeom prst="rect">
+                            <a:avLst/>
+                          </a:prstGeom>
+                        </pic:spPr>
+                      </pic:pic>
+                    </a:graphicData>
+                  </a:graphic>
+                </wp:inline>
+              </w:drawing>
+            </w:r>
+          </w:p>
+          <w:p>
+            <w:r>
+              <w:rPr>
+                <w:i/>
+                <w:iCs/>
+              </w:rPr>
+              <w:t xml:space="preserve">Figure </w:t>
+            </w:r>
+            <w:r>
+              <w:rPr>
+                <w:i/>
+                <w:iCs/>
+              </w:rPr>
+              <w:t>3</w:t>
+            </w:r>
+            <w:r>
+              <w:rPr>
+                <w:i/>
+                <w:iCs/>
+              </w:rPr>
+              <w:t xml:space="preserve">: </w:t>
+            </w:r>
+            <w:r>
+              <w:rPr>
+                <w:i/>
+                <w:iCs/>
+              </w:rPr>
+              <w:t xml:space="preserve">Simulink block diagram for moving the robot </w:t>
+            </w:r>
+            <w:r>
+              <w:rPr>
+                <w:i/>
+                <w:iCs/>
+              </w:rPr>
+              <w:t>turning 90 degrees in place</w:t>
+            </w:r>
+            <w:r>
+              <w:rPr>
+                <w:i/>
+                <w:iCs/>
+              </w:rPr>
+              <w:t>.</w:t>
+            </w:r>
+          </w:p>
+        </w:tc>
+      </w:tr>
+      <w:tr>
+        <w:tc>
+          <w:tcPr>
+            <w:tcW w:w="10456" w:type="dxa"/>
+          </w:tcPr>
+          <w:p>
+            <w:r>
+              <w:drawing>
+                <wp:inline distT="0" distB="0" distL="0" distR="0" wp14:anchorId="712621F0" wp14:editId="2424D092">
+                  <wp:extent cx="6313018" cy="1392169"/>
+                  <wp:effectExtent l="0" t="0" r="0" b="0"/>
+                  <wp:docPr id="238358567" name="Picture 1"/>
+                  <wp:cNvGraphicFramePr>
+                    <a:graphicFrameLocks xmlns:a="http://schemas.openxmlformats.org/drawingml/2006/main" noChangeAspect="1"/>
+                  </wp:cNvGraphicFramePr>
+                  <a:graphic xmlns:a="http://schemas.openxmlformats.org/drawingml/2006/main">
+                    <a:graphicData uri="http://schemas.openxmlformats.org/drawingml/2006/picture">
+                      <pic:pic xmlns:pic="http://schemas.openxmlformats.org/drawingml/2006/picture">
+                        <pic:nvPicPr>
+                          <pic:cNvPr id="238358567" name=""/>
+                          <pic:cNvPicPr/>
+                        </pic:nvPicPr>
+                        <pic:blipFill>
+                          <a:blip r:embed="rId8"/>
+                          <a:stretch>
+                            <a:fillRect/>
+                          </a:stretch>
+                        </pic:blipFill>
+                        <pic:spPr>
+                          <a:xfrm>
+                            <a:off x="0" y="0"/>
+                            <a:ext cx="6326484" cy="1395139"/>
+                          </a:xfrm>
+                          <a:prstGeom prst="rect">
+                            <a:avLst/>
+                          </a:prstGeom>
+                        </pic:spPr>
+                      </pic:pic>
+                    </a:graphicData>
+                  </a:graphic>
+                </wp:inline>
+              </w:drawing>
+            </w:r>
+          </w:p>
+          <w:p>
+            <w:r>
+              <w:rPr>
+                <w:i/>
+                <w:iCs/>
+              </w:rPr>
+              <w:t xml:space="preserve">Figure </w:t>
+            </w:r>
+            <w:r>
+              <w:rPr>
+                <w:i/>
+                <w:iCs/>
+              </w:rPr>
+              <w:t>4</w:t>
+            </w:r>
+            <w:r>
+              <w:rPr>
+                <w:i/>
+                <w:iCs/>
+              </w:rPr>
+              <w:t xml:space="preserve">: </w:t>
+            </w:r>
+            <w:r>
+              <w:rPr>
+                <w:i/>
+                <w:iCs/>
+              </w:rPr>
+              <w:t xml:space="preserve">Simulink block diagram for moving the robot </w:t>
+            </w:r>
+            <w:r>
+              <w:rPr>
+                <w:i/>
+                <w:iCs/>
+              </w:rPr>
+              <w:t>turning 90 degrees in place</w:t>
+            </w:r>
+            <w:r>
+              <w:rPr>
+                <w:i/>
+                <w:iCs/>
+              </w:rPr>
+              <w:t>.</w:t>
+            </w:r>
+          </w:p>
+        </w:tc>
+      </w:tr>
+    </w:tbl>
+    <w:p>
+      <w:r>
+        <w:lastRenderedPageBreak/>
+        <w:t>The details of how all subsystems integrate with each other to get the desired motion</w:t>
+      </w:r>
+      <w:r>
+        <w:t xml:space="preserve"> is shown below. The table follows the logical order of how the system will work. </w:t>
+      </w:r>
+    </w:p>
+    <w:tbl>
+      <w:tblPr>
+        <w:tblStyle w:val="TableGrid"/>
+        <w:tblW w:w="10485" w:type="dxa"/>
+        <w:tblLook w:val="04A0" w:firstRow="1" w:lastRow="0" w:firstColumn="1" w:lastColumn="0" w:noHBand="0" w:noVBand="1"/>
+      </w:tblPr>
+      <w:tblGrid>
+        <w:gridCol w:w="704"/>
+        <w:gridCol w:w="9781"/>
+      </w:tblGrid>
+      <w:tr>
+        <w:tc>
+          <w:tcPr>
+            <w:tcW w:w="10485" w:type="dxa"/>
+            <w:gridSpan w:val="2"/>
+          </w:tcPr>
+          <w:p>
+            <w:r>
+              <w:t>For Figure 1 (</w:t>
+            </w:r>
+            <w:r>
+              <w:t>Robot</w:t>
+            </w:r>
+            <w:r>
+              <w:t xml:space="preserve"> moving 1 metre along a straight line), </w:t>
+            </w:r>
+          </w:p>
+        </w:tc>
+      </w:tr>
+      <w:tr>
+        <w:tc>
+          <w:tcPr>
+            <w:tcW w:w="704" w:type="dxa"/>
+          </w:tcPr>
+          <w:p>
+            <w:pPr>
+              <w:pStyle w:val="ListParagraph"/>
+              <w:numPr>
+                <w:ilvl w:val="0"/>
+                <w:numId w:val="2"/>
+              </w:numPr>
+            </w:pPr>
+          </w:p>
+        </w:tc>
+        <w:tc>
+          <w:tcPr>
+            <w:tcW w:w="9781" w:type="dxa"/>
+          </w:tcPr>
+          <w:p>
+            <w:r>
+              <w:t xml:space="preserve">Encoder Simulation Block, </w:t>
+            </w:r>
+          </w:p>
+          <w:p>
+            <w:r>
+              <w:t xml:space="preserve">Measures the </w:t>
+            </w:r>
+            <w:r>
+              <w:t>rotation of the left and right wheels in ticks</w:t>
+            </w:r>
+            <w:r>
+              <w:t>. The block outputs the tick count for the left and right motor</w:t>
+            </w:r>
+            <w:r>
+              <w:t xml:space="preserve">, given as </w:t>
+            </w:r>
+            <w:proofErr w:type="spellStart"/>
+            <w:r>
+              <w:t>LeftEncoderTick</w:t>
+            </w:r>
+            <w:proofErr w:type="spellEnd"/>
+            <w:r>
+              <w:t xml:space="preserve"> and </w:t>
+            </w:r>
+            <w:proofErr w:type="spellStart"/>
+            <w:r>
+              <w:t>RightEncoderTick</w:t>
+            </w:r>
+            <w:proofErr w:type="spellEnd"/>
+            <w:r>
+              <w:t xml:space="preserve">. If the wheel rotates clockwise, the tick counter will increment representing forward motion. If the wheel rotates counterclockwise, the tick counter will decrement representing reverse motion. </w:t>
+            </w:r>
+          </w:p>
+          <w:p>
+            <w:r>
+              <w:t xml:space="preserve">In this case both </w:t>
+            </w:r>
+            <w:r>
+              <w:t>wheels</w:t>
+            </w:r>
+            <w:r>
+              <w:t xml:space="preserve"> will have equal tick counts.</w:t>
+            </w:r>
+            <w:r>
+              <w:t xml:space="preserve"> </w:t>
+            </w:r>
+          </w:p>
+          <w:p>
+            <w:r>
+              <w:t>The</w:t>
+            </w:r>
+            <w:r>
+              <w:t xml:space="preserve"> two outputs</w:t>
+            </w:r>
+            <w:r>
+              <w:t xml:space="preserve"> are fed into the system through two gain blocks. </w:t>
+            </w:r>
+            <w:r>
+              <w:t xml:space="preserve">The output is also measured with a display block, to see if the correct distance is being travelled by the robot. </w:t>
+            </w:r>
+          </w:p>
+        </w:tc>
+      </w:tr>
+      <w:tr>
+        <w:tc>
+          <w:tcPr>
+            <w:tcW w:w="704" w:type="dxa"/>
+          </w:tcPr>
+          <w:p>
+            <w:pPr>
+              <w:pStyle w:val="ListParagraph"/>
+              <w:numPr>
+                <w:ilvl w:val="0"/>
+                <w:numId w:val="2"/>
+              </w:numPr>
+            </w:pPr>
+          </w:p>
+        </w:tc>
+        <w:tc>
+          <w:tcPr>
+            <w:tcW w:w="9781" w:type="dxa"/>
+          </w:tcPr>
+          <w:p>
+            <w:r>
+              <w:t xml:space="preserve">Gain Blocks, </w:t>
+            </w:r>
+          </w:p>
+          <w:p>
+            <w:r>
+              <w:t>These blocks perform the following math operation to convert the number of ticks from the robot into a length in metres:</w:t>
+            </w:r>
+          </w:p>
+          <w:p>
+            <w:pPr>
+              <w:rPr>
+                <w:rFonts w:eastAsiaTheme="minorEastAsia"/>
+              </w:rPr>
+            </w:pPr>
+            <m:oMathPara>
+              <m:oMath>
+                <m:f>
+                  <m:fPr>
+                    <m:ctrlPr>
+                      <w:rPr>
+                        <w:rFonts w:ascii="Cambria Math" w:hAnsi="Cambria Math"/>
+                        <w:i/>
+                      </w:rPr>
+                    </m:ctrlPr>
+                  </m:fPr>
+                  <m:num>
+                    <m:r>
+                      <w:rPr>
+                        <w:rFonts w:ascii="Cambria Math" w:hAnsi="Cambria Math"/>
+                      </w:rPr>
+                      <m:t>2π(Wheel radius)</m:t>
+                    </m:r>
+                  </m:num>
+                  <m:den>
+                    <m:r>
+                      <w:rPr>
+                        <w:rFonts w:ascii="Cambria Math" w:hAnsi="Cambria Math"/>
+                      </w:rPr>
+                      <m:t>Number of ticks per rotation</m:t>
+                    </m:r>
+                  </m:den>
+                </m:f>
+              </m:oMath>
+            </m:oMathPara>
+          </w:p>
+          <w:p>
+            <w:r>
+              <w:rPr>
+                <w:rFonts w:eastAsiaTheme="minorEastAsia"/>
+              </w:rPr>
+              <w:t xml:space="preserve">The two gain blocks are fed into </w:t>
+            </w:r>
+            <w:r>
+              <w:rPr>
+                <w:rFonts w:eastAsiaTheme="minorEastAsia"/>
+              </w:rPr>
+              <w:t xml:space="preserve">a </w:t>
+            </w:r>
+            <w:r>
+              <w:rPr>
+                <w:rFonts w:eastAsiaTheme="minorEastAsia"/>
+              </w:rPr>
+              <w:t xml:space="preserve">summation block and the output is halved to get the distance travelled by the robot (since both wheels are inline and move the same distance). </w:t>
+            </w:r>
+            <w:r>
+              <w:rPr>
+                <w:rFonts w:eastAsiaTheme="minorEastAsia"/>
+              </w:rPr>
+              <w:t xml:space="preserve">The final output is then fed into a switch block. </w:t>
+            </w:r>
+          </w:p>
+        </w:tc>
+      </w:tr>
+      <w:tr>
+        <w:tc>
+          <w:tcPr>
+            <w:tcW w:w="704" w:type="dxa"/>
+          </w:tcPr>
+          <w:p>
+            <w:pPr>
+              <w:pStyle w:val="ListParagraph"/>
+              <w:numPr>
+                <w:ilvl w:val="0"/>
+                <w:numId w:val="2"/>
+              </w:numPr>
+            </w:pPr>
+          </w:p>
+        </w:tc>
+        <w:tc>
+          <w:tcPr>
+            <w:tcW w:w="9781" w:type="dxa"/>
+          </w:tcPr>
+          <w:p>
+            <w:r>
+              <w:t xml:space="preserve">Switch </w:t>
+            </w:r>
+            <w:r>
+              <w:t>B</w:t>
+            </w:r>
+            <w:r>
+              <w:t>lock,</w:t>
+            </w:r>
+          </w:p>
+          <w:p>
+            <w:r>
+              <w:t xml:space="preserve">This switch block checks if the distance travelled, in metres, exceeds 1 metre. If it does not, then the robot will be allowed to move, and the output sent to the </w:t>
+            </w:r>
+            <w:proofErr w:type="spellStart"/>
+            <w:r>
+              <w:t>wlwr</w:t>
+            </w:r>
+            <w:proofErr w:type="spellEnd"/>
+            <w:r>
+              <w:t xml:space="preserve"> block will be 1. As soon as the statement evaluates as true, then the output to the </w:t>
+            </w:r>
+            <w:proofErr w:type="spellStart"/>
+            <w:r>
+              <w:t>wlwr</w:t>
+            </w:r>
+            <w:proofErr w:type="spellEnd"/>
+            <w:r>
+              <w:t xml:space="preserve"> block will be cut off and it will stop</w:t>
+            </w:r>
+            <w:r>
+              <w:t xml:space="preserve">. </w:t>
+            </w:r>
+          </w:p>
+        </w:tc>
+      </w:tr>
+      <w:tr>
+        <w:tc>
+          <w:tcPr>
+            <w:tcW w:w="704" w:type="dxa"/>
+          </w:tcPr>
+          <w:p>
+            <w:pPr>
+              <w:pStyle w:val="ListParagraph"/>
+              <w:numPr>
+                <w:ilvl w:val="0"/>
+                <w:numId w:val="2"/>
+              </w:numPr>
+            </w:pPr>
+          </w:p>
+        </w:tc>
+        <w:tc>
+          <w:tcPr>
+            <w:tcW w:w="9781" w:type="dxa"/>
+          </w:tcPr>
+          <w:p>
+            <w:r>
+              <w:t xml:space="preserve">To </w:t>
+            </w:r>
+            <w:proofErr w:type="spellStart"/>
+            <w:r>
+              <w:t>wlwr</w:t>
+            </w:r>
+            <w:proofErr w:type="spellEnd"/>
+            <w:r>
+              <w:t xml:space="preserve"> Block, </w:t>
+            </w:r>
+          </w:p>
+          <w:p>
+            <w:r>
+              <w:t xml:space="preserve">This clock converts the linear velocity of the robot given by the switch statement into left and right wheel angular velocities, </w:t>
+            </w:r>
+            <w:proofErr w:type="spellStart"/>
+            <w:r>
+              <w:t>wl</w:t>
+            </w:r>
+            <w:proofErr w:type="spellEnd"/>
+            <w:r>
+              <w:t xml:space="preserve"> and </w:t>
+            </w:r>
+            <w:proofErr w:type="spellStart"/>
+            <w:r>
+              <w:t>wr</w:t>
+            </w:r>
+            <w:proofErr w:type="spellEnd"/>
+            <w:r>
+              <w:t xml:space="preserve"> respectively. </w:t>
+            </w:r>
+            <w:r>
+              <w:t xml:space="preserve">This is then fed into the left and right motor blocks. </w:t>
+            </w:r>
+          </w:p>
+        </w:tc>
+      </w:tr>
+      <w:tr>
+        <w:tc>
+          <w:tcPr>
+            <w:tcW w:w="704" w:type="dxa"/>
+          </w:tcPr>
+          <w:p>
+            <w:pPr>
+              <w:pStyle w:val="ListParagraph"/>
+              <w:numPr>
+                <w:ilvl w:val="0"/>
+                <w:numId w:val="2"/>
+              </w:numPr>
+            </w:pPr>
+          </w:p>
+        </w:tc>
+        <w:tc>
+          <w:tcPr>
+            <w:tcW w:w="9781" w:type="dxa"/>
+          </w:tcPr>
+          <w:p>
+            <w:r>
+              <w:t xml:space="preserve">Motor Blocks, </w:t>
+            </w:r>
+          </w:p>
+          <w:p>
+            <w:r>
+              <w:t xml:space="preserve">The angular speeds, </w:t>
+            </w:r>
+            <w:proofErr w:type="spellStart"/>
+            <w:r>
+              <w:t>wl</w:t>
+            </w:r>
+            <w:proofErr w:type="spellEnd"/>
+            <w:r>
+              <w:t xml:space="preserve"> and </w:t>
+            </w:r>
+            <w:proofErr w:type="spellStart"/>
+            <w:r>
+              <w:t>wr</w:t>
+            </w:r>
+            <w:proofErr w:type="spellEnd"/>
+            <w:r>
+              <w:t xml:space="preserve">, are fed into the motor blocks. There is one for the left motor and another for the right motor. </w:t>
+            </w:r>
+          </w:p>
+          <w:p>
+            <w:r>
+              <w:t>Facilitates movement of the robot for the desired motion. In this specific simulation, it is an LTI system that will model the motor providing motion. There is one for the left and right motor</w:t>
+            </w:r>
+            <w:r>
+              <w:t xml:space="preserve">. </w:t>
+            </w:r>
+          </w:p>
+          <w:p>
+            <w:r>
+              <w:t xml:space="preserve">The output of these is fed into directional speed control blocks to ensure the robot is always moving forward. </w:t>
+            </w:r>
+          </w:p>
+          <w:p>
+            <w:r>
+              <w:t>The output of these is both fed into the Robot simulator block</w:t>
+            </w:r>
+          </w:p>
+        </w:tc>
+      </w:tr>
+      <w:tr>
+        <w:tc>
+          <w:tcPr>
+            <w:tcW w:w="704" w:type="dxa"/>
+          </w:tcPr>
+          <w:p>
+            <w:pPr>
+              <w:pStyle w:val="ListParagraph"/>
+              <w:numPr>
+                <w:ilvl w:val="0"/>
+                <w:numId w:val="2"/>
+              </w:numPr>
+            </w:pPr>
+          </w:p>
+        </w:tc>
+        <w:tc>
+          <w:tcPr>
+            <w:tcW w:w="9781" w:type="dxa"/>
+          </w:tcPr>
+          <w:p>
+            <w:r>
+              <w:t xml:space="preserve">Robot simulator block, </w:t>
+            </w:r>
+          </w:p>
+          <w:p>
+            <w:r>
+              <w:t xml:space="preserve">This subsystem allows for the choice of different maps for the robot to follow depending on the simulation type. For this section, it will be the simple </w:t>
+            </w:r>
+            <w:r>
+              <w:t>straight-line</w:t>
+            </w:r>
+            <w:r>
+              <w:t xml:space="preserve"> map</w:t>
+            </w:r>
+            <w:r>
+              <w:t xml:space="preserve"> for the robot to follow along until it reaches 1 metre</w:t>
+            </w:r>
+            <w:r>
+              <w:t xml:space="preserve">. Here, the initial position of the robot on the map may be set, as well as the robot characteristics. The two that can be varied are the wheel radius and axle length. </w:t>
+            </w:r>
+          </w:p>
+        </w:tc>
+      </w:tr>
+    </w:tbl>
+    <w:p/>
+    <w:tbl>
+      <w:tblPr>
+        <w:tblStyle w:val="TableGrid"/>
+        <w:tblW w:w="10485" w:type="dxa"/>
+        <w:tblLook w:val="04A0" w:firstRow="1" w:lastRow="0" w:firstColumn="1" w:lastColumn="0" w:noHBand="0" w:noVBand="1"/>
+      </w:tblPr>
+      <w:tblGrid>
+        <w:gridCol w:w="704"/>
+        <w:gridCol w:w="9781"/>
+      </w:tblGrid>
+      <w:tr>
+        <w:tc>
+          <w:tcPr>
+            <w:tcW w:w="10485" w:type="dxa"/>
+            <w:gridSpan w:val="2"/>
+          </w:tcPr>
+          <w:p>
+            <w:r>
+              <w:t xml:space="preserve">For Figure </w:t>
+            </w:r>
+            <w:r>
+              <w:t>2 to 4</w:t>
+            </w:r>
+            <w:r>
+              <w:t xml:space="preserve"> (</w:t>
+            </w:r>
+            <w:r>
+              <w:t>Robot rotating 90, 180, and 270 degrees in place</w:t>
+            </w:r>
+            <w:r>
+              <w:t xml:space="preserve">), </w:t>
+            </w:r>
+          </w:p>
+        </w:tc>
+      </w:tr>
+      <w:tr>
+        <w:tc>
+          <w:tcPr>
+            <w:tcW w:w="704" w:type="dxa"/>
+          </w:tcPr>
+          <w:p>
+            <w:pPr>
+              <w:pStyle w:val="ListParagraph"/>
+              <w:numPr>
+                <w:ilvl w:val="0"/>
+                <w:numId w:val="3"/>
+              </w:numPr>
+            </w:pPr>
+          </w:p>
+        </w:tc>
+        <w:tc>
+          <w:tcPr>
+            <w:tcW w:w="9781" w:type="dxa"/>
+          </w:tcPr>
+          <w:p>
+            <w:r>
+              <w:t xml:space="preserve">Encoder Simulation Block, </w:t>
+            </w:r>
+          </w:p>
+          <w:p>
+            <w:r>
+              <w:t xml:space="preserve">Measures the rotation of the left and right wheels in ticks. The block outputs the tick count for the left and right motor, given as </w:t>
+            </w:r>
+            <w:proofErr w:type="spellStart"/>
+            <w:r>
+              <w:t>LeftEncoderTick</w:t>
+            </w:r>
+            <w:proofErr w:type="spellEnd"/>
+            <w:r>
+              <w:t xml:space="preserve"> and </w:t>
+            </w:r>
+            <w:proofErr w:type="spellStart"/>
+            <w:r>
+              <w:t>RightEncoderTick</w:t>
+            </w:r>
+            <w:proofErr w:type="spellEnd"/>
+            <w:r>
+              <w:t xml:space="preserve">. If the wheel rotates clockwise, the tick counter will increment representing forward motion. If the wheel rotates counterclockwise, the tick counter will decrement representing reverse motion. </w:t>
+            </w:r>
+          </w:p>
+          <w:p>
+            <w:r>
+              <w:t xml:space="preserve">In this case </w:t>
+            </w:r>
+            <w:r>
+              <w:t xml:space="preserve">the outermost wheel will rotate while the innermost wheel remains stationary. </w:t>
+            </w:r>
+          </w:p>
+          <w:p>
+            <w:r>
+              <w:t xml:space="preserve">The two outputs are fed into the system through two gain blocks. </w:t>
+            </w:r>
+          </w:p>
+        </w:tc>
+      </w:tr>
+      <w:tr>
+        <w:tc>
+          <w:tcPr>
+            <w:tcW w:w="704" w:type="dxa"/>
+          </w:tcPr>
+          <w:p>
+            <w:pPr>
+              <w:pStyle w:val="ListParagraph"/>
+              <w:numPr>
+                <w:ilvl w:val="0"/>
+                <w:numId w:val="3"/>
+              </w:numPr>
+            </w:pPr>
+          </w:p>
+        </w:tc>
+        <w:tc>
+          <w:tcPr>
+            <w:tcW w:w="9781" w:type="dxa"/>
+          </w:tcPr>
+          <w:p>
+            <w:r>
+              <w:t xml:space="preserve">Gain Blocks, </w:t>
+            </w:r>
+          </w:p>
+          <w:p>
+            <w:r>
+              <w:t>These blocks perform the following math operation to convert the number of ticks from the robot into a length in metres:</w:t>
+            </w:r>
+          </w:p>
+          <w:p>
+            <w:pPr>
+              <w:rPr>
+                <w:rFonts w:eastAsiaTheme="minorEastAsia"/>
+              </w:rPr>
+            </w:pPr>
+            <m:oMathPara>
+              <m:oMath>
+                <m:f>
+                  <m:fPr>
+                    <m:ctrlPr>
+                      <w:rPr>
+                        <w:rFonts w:ascii="Cambria Math" w:hAnsi="Cambria Math"/>
+                        <w:i/>
+                      </w:rPr>
+                    </m:ctrlPr>
+                  </m:fPr>
+                  <m:num>
+                    <m:r>
+                      <w:rPr>
+                        <w:rFonts w:ascii="Cambria Math" w:hAnsi="Cambria Math"/>
+                      </w:rPr>
+                      <m:t>2π(Wheel radius)</m:t>
+                    </m:r>
+                  </m:num>
+                  <m:den>
+                    <m:r>
+                      <w:rPr>
+                        <w:rFonts w:ascii="Cambria Math" w:hAnsi="Cambria Math"/>
+                      </w:rPr>
+                      <m:t>Number of ticks per rotation</m:t>
+                    </m:r>
+                  </m:den>
+                </m:f>
+              </m:oMath>
+            </m:oMathPara>
+          </w:p>
+          <w:p>
+            <w:r>
+              <w:rPr>
+                <w:rFonts w:eastAsiaTheme="minorEastAsia"/>
+              </w:rPr>
+              <w:lastRenderedPageBreak/>
+              <w:t>The two gain blocks are fed into a</w:t>
+            </w:r>
+            <w:r>
+              <w:rPr>
+                <w:rFonts w:eastAsiaTheme="minorEastAsia"/>
+              </w:rPr>
+              <w:t xml:space="preserve"> minus</w:t>
+            </w:r>
+            <w:r>
+              <w:rPr>
+                <w:rFonts w:eastAsiaTheme="minorEastAsia"/>
+              </w:rPr>
+              <w:t xml:space="preserve"> block </w:t>
+            </w:r>
+            <w:r>
+              <w:rPr>
+                <w:rFonts w:eastAsiaTheme="minorEastAsia"/>
+              </w:rPr>
+              <w:t>to find the distance travelled by the outermost wheel. This is then fed into a divide block where the distance is divided by the axle length to get the radial distance travelled by the robot</w:t>
+            </w:r>
+            <w:r>
+              <w:rPr>
+                <w:rFonts w:eastAsiaTheme="minorEastAsia"/>
+              </w:rPr>
+              <w:t>, in radians</w:t>
+            </w:r>
+            <w:r>
+              <w:rPr>
+                <w:rFonts w:eastAsiaTheme="minorEastAsia"/>
+              </w:rPr>
+              <w:t xml:space="preserve">. </w:t>
+            </w:r>
+          </w:p>
+        </w:tc>
+      </w:tr>
+      <w:tr>
+        <w:tc>
+          <w:tcPr>
+            <w:tcW w:w="704" w:type="dxa"/>
+          </w:tcPr>
+          <w:p>
+            <w:pPr>
+              <w:pStyle w:val="ListParagraph"/>
+              <w:numPr>
+                <w:ilvl w:val="0"/>
+                <w:numId w:val="3"/>
+              </w:numPr>
+            </w:pPr>
+          </w:p>
+        </w:tc>
+        <w:tc>
+          <w:tcPr>
+            <w:tcW w:w="9781" w:type="dxa"/>
+          </w:tcPr>
+          <w:p>
+            <w:r>
+              <w:t>Switch Block,</w:t>
+            </w:r>
+          </w:p>
+          <w:p>
+            <w:r>
+              <w:t>The output from the divide block</w:t>
+            </w:r>
+            <w:r>
+              <w:t xml:space="preserve"> is converted to degrees and made to always be positive (abs block) before entering the switch block. This is then fed </w:t>
+            </w:r>
+            <w:r>
+              <w:t xml:space="preserve">into the switch block. If the angle is less than </w:t>
+            </w:r>
+            <w:r>
+              <w:t>the required angle</w:t>
+            </w:r>
+            <w:r>
+              <w:t>, then the robot will rotate, but once the condition evaluates to true (angle</w:t>
+            </w:r>
+            <w:r>
+              <w:t xml:space="preserve"> of the robot exceeds the required angle</w:t>
+            </w:r>
+            <w:r>
+              <w:t xml:space="preserve">), the robot stops dead in its tracks. </w:t>
+            </w:r>
+            <w:r>
+              <w:t xml:space="preserve">The output is then fed into the </w:t>
+            </w:r>
+            <w:proofErr w:type="spellStart"/>
+            <w:r>
+              <w:t>wlwr</w:t>
+            </w:r>
+            <w:proofErr w:type="spellEnd"/>
+            <w:r>
+              <w:t xml:space="preserve">. </w:t>
+            </w:r>
+          </w:p>
+        </w:tc>
+      </w:tr>
+      <w:tr>
+        <w:tc>
+          <w:tcPr>
+            <w:tcW w:w="704" w:type="dxa"/>
+          </w:tcPr>
+          <w:p>
+            <w:pPr>
+              <w:pStyle w:val="ListParagraph"/>
+              <w:numPr>
+                <w:ilvl w:val="0"/>
+                <w:numId w:val="3"/>
+              </w:numPr>
+            </w:pPr>
+          </w:p>
+        </w:tc>
+        <w:tc>
+          <w:tcPr>
+            <w:tcW w:w="9781" w:type="dxa"/>
+          </w:tcPr>
+          <w:p>
+            <w:r>
+              <w:t xml:space="preserve">To </w:t>
+            </w:r>
+            <w:proofErr w:type="spellStart"/>
+            <w:r>
+              <w:t>wlwr</w:t>
+            </w:r>
+            <w:proofErr w:type="spellEnd"/>
+            <w:r>
+              <w:t xml:space="preserve"> Block, </w:t>
+            </w:r>
+          </w:p>
+          <w:p>
+            <w:r>
+              <w:t xml:space="preserve">This clock converts the linear velocity of the robot given by the switch statement into left and right wheel angular velocities, </w:t>
+            </w:r>
+            <w:proofErr w:type="spellStart"/>
+            <w:r>
+              <w:t>wl</w:t>
+            </w:r>
+            <w:proofErr w:type="spellEnd"/>
+            <w:r>
+              <w:t xml:space="preserve"> and </w:t>
+            </w:r>
+            <w:proofErr w:type="spellStart"/>
+            <w:r>
+              <w:t>wr</w:t>
+            </w:r>
+            <w:proofErr w:type="spellEnd"/>
+            <w:r>
+              <w:t xml:space="preserve"> respectively. This is then fed into the left and right motor blocks. </w:t>
+            </w:r>
+          </w:p>
+        </w:tc>
+      </w:tr>
+      <w:tr>
+        <w:tc>
+          <w:tcPr>
+            <w:tcW w:w="704" w:type="dxa"/>
+          </w:tcPr>
+          <w:p>
+            <w:pPr>
+              <w:pStyle w:val="ListParagraph"/>
+              <w:numPr>
+                <w:ilvl w:val="0"/>
+                <w:numId w:val="3"/>
+              </w:numPr>
+            </w:pPr>
+          </w:p>
+        </w:tc>
+        <w:tc>
+          <w:tcPr>
+            <w:tcW w:w="9781" w:type="dxa"/>
+          </w:tcPr>
+          <w:p>
+            <w:r>
+              <w:t xml:space="preserve">Motor Blocks, </w:t>
+            </w:r>
+          </w:p>
+          <w:p>
+            <w:r>
+              <w:t xml:space="preserve">The angular speeds, </w:t>
+            </w:r>
+            <w:proofErr w:type="spellStart"/>
+            <w:r>
+              <w:t>wl</w:t>
+            </w:r>
+            <w:proofErr w:type="spellEnd"/>
+            <w:r>
+              <w:t xml:space="preserve"> and </w:t>
+            </w:r>
+            <w:proofErr w:type="spellStart"/>
+            <w:r>
+              <w:t>wr</w:t>
+            </w:r>
+            <w:proofErr w:type="spellEnd"/>
+            <w:r>
+              <w:t xml:space="preserve">, are fed into the motor blocks. There is one for the left motor and another for the right motor. </w:t>
+            </w:r>
+          </w:p>
+          <w:p>
+            <w:r>
+              <w:t xml:space="preserve">Facilitates movement of the robot for the desired motion. In this specific simulation, it is an LTI system that will model the motor providing motion. There is one for the left and right motor. </w:t>
+            </w:r>
+          </w:p>
+          <w:p>
+            <w:r>
+              <w:t>The output of these is both fed into the Robot simulator block</w:t>
+            </w:r>
+          </w:p>
+        </w:tc>
+      </w:tr>
+      <w:tr>
+        <w:tc>
+          <w:tcPr>
+            <w:tcW w:w="704" w:type="dxa"/>
+          </w:tcPr>
+          <w:p>
+            <w:pPr>
+              <w:pStyle w:val="ListParagraph"/>
+              <w:numPr>
+                <w:ilvl w:val="0"/>
+                <w:numId w:val="3"/>
+              </w:numPr>
+            </w:pPr>
+          </w:p>
+        </w:tc>
+        <w:tc>
+          <w:tcPr>
+            <w:tcW w:w="9781" w:type="dxa"/>
+          </w:tcPr>
+          <w:p>
+            <w:r>
+              <w:t xml:space="preserve">Robot simulator block, </w:t>
+            </w:r>
+          </w:p>
+          <w:p>
+            <w:r>
+              <w:t xml:space="preserve">This subsystem allows for the choice of different maps for the robot to follow depending on the simulation type. For this section, </w:t>
+            </w:r>
+            <w:r>
+              <w:t xml:space="preserve">there are no maps needed since the robot moves </w:t>
+            </w:r>
+          </w:p>
+        </w:tc>
+      </w:tr>
+    </w:tbl>
     <w:p/>
     <w:p>
       <w:pPr>
@@ -270,6 +1457,95 @@
 <file path=word/numbering.xml><?xml version="1.0" encoding="utf-8"?>
 <w:numbering xmlns:wpc="http://schemas.microsoft.com/office/word/2010/wordprocessingCanvas" xmlns:cx="http://schemas.microsoft.com/office/drawing/2014/chartex" xmlns:cx1="http://schemas.microsoft.com/office/drawing/2015/9/8/chartex" xmlns:cx2="http://schemas.microsoft.com/office/drawing/2015/10/21/chartex" xmlns:cx3="http://schemas.microsoft.com/office/drawing/2016/5/9/chartex" xmlns:cx4="http://schemas.microsoft.com/office/drawing/2016/5/10/chartex" xmlns:cx5="http://schemas.microsoft.com/office/drawing/2016/5/11/chartex" xmlns:cx6="http://schemas.microsoft.com/office/drawing/2016/5/12/chartex" xmlns:cx7="http://schemas.microsoft.com/office/drawing/2016/5/13/chartex" xmlns:cx8="http://schemas.microsoft.com/office/drawing/2016/5/14/chartex" xmlns:mc="http://schemas.openxmlformats.org/markup-compatibility/2006" xmlns:aink="http://schemas.microsoft.com/office/drawing/2016/ink" xmlns:am3d="http://schemas.microsoft.com/office/drawing/2017/model3d" xmlns:o="urn:schemas-microsoft-com:office:office" xmlns:oel="http://schemas.microsoft.com/office/2019/extlst" xmlns:r="http://schemas.openxmlformats.org/officeDocument/2006/relationships" xmlns:m="http://schemas.openxmlformats.org/officeDocument/2006/math" xmlns:v="urn:schemas-microsoft-com:vml" xmlns:wp14="http://schemas.microsoft.com/office/word/2010/wordprocessingDrawing" xmlns:wp="http://schemas.openxmlformats.org/drawingml/2006/wordprocessingDrawing" xmlns:w10="urn:schemas-microsoft-com:office:word" xmlns:w="http://schemas.openxmlformats.org/wordprocessingml/2006/main" xmlns:w14="http://schemas.microsoft.com/office/word/2010/wordml" xmlns:w15="http://schemas.microsoft.com/office/word/2012/wordml" xmlns:w16cex="http://schemas.microsoft.com/office/word/2018/wordml/cex" xmlns:w16cid="http://schemas.microsoft.com/office/word/2016/wordml/cid" xmlns:w16="http://schemas.microsoft.com/office/word/2018/wordml" xmlns:w16sdtdh="http://schemas.microsoft.com/office/word/2020/wordml/sdtdatahash" xmlns:w16se="http://schemas.microsoft.com/office/word/2015/wordml/symex" xmlns:wpg="http://schemas.microsoft.com/office/word/2010/wordprocessingGroup" xmlns:wpi="http://schemas.microsoft.com/office/word/2010/wordprocessingInk" xmlns:wne="http://schemas.microsoft.com/office/word/2006/wordml" xmlns:wps="http://schemas.microsoft.com/office/word/2010/wordprocessingShape" mc:Ignorable="w14 w15 w16se w16cid w16 w16cex w16sdtdh wp14">
   <w:abstractNum w:abstractNumId="0" w15:restartNumberingAfterBreak="0">
+    <w:nsid w:val="389A19E5"/>
+    <w:multiLevelType w:val="hybridMultilevel"/>
+    <w:tmpl w:val="CD2453B4"/>
+    <w:lvl w:ilvl="0" w:tplc="FFFFFFFF">
+      <w:start w:val="1"/>
+      <w:numFmt w:val="decimal"/>
+      <w:lvlText w:val="%1."/>
+      <w:lvlJc w:val="left"/>
+      <w:pPr>
+        <w:ind w:left="720" w:hanging="360"/>
+      </w:pPr>
+      <w:rPr>
+        <w:rFonts w:hint="default"/>
+      </w:rPr>
+    </w:lvl>
+    <w:lvl w:ilvl="1" w:tplc="FFFFFFFF" w:tentative="1">
+      <w:start w:val="1"/>
+      <w:numFmt w:val="lowerLetter"/>
+      <w:lvlText w:val="%2."/>
+      <w:lvlJc w:val="left"/>
+      <w:pPr>
+        <w:ind w:left="1440" w:hanging="360"/>
+      </w:pPr>
+    </w:lvl>
+    <w:lvl w:ilvl="2" w:tplc="FFFFFFFF" w:tentative="1">
+      <w:start w:val="1"/>
+      <w:numFmt w:val="lowerRoman"/>
+      <w:lvlText w:val="%3."/>
+      <w:lvlJc w:val="right"/>
+      <w:pPr>
+        <w:ind w:left="2160" w:hanging="180"/>
+      </w:pPr>
+    </w:lvl>
+    <w:lvl w:ilvl="3" w:tplc="FFFFFFFF" w:tentative="1">
+      <w:start w:val="1"/>
+      <w:numFmt w:val="decimal"/>
+      <w:lvlText w:val="%4."/>
+      <w:lvlJc w:val="left"/>
+      <w:pPr>
+        <w:ind w:left="2880" w:hanging="360"/>
+      </w:pPr>
+    </w:lvl>
+    <w:lvl w:ilvl="4" w:tplc="FFFFFFFF" w:tentative="1">
+      <w:start w:val="1"/>
+      <w:numFmt w:val="lowerLetter"/>
+      <w:lvlText w:val="%5."/>
+      <w:lvlJc w:val="left"/>
+      <w:pPr>
+        <w:ind w:left="3600" w:hanging="360"/>
+      </w:pPr>
+    </w:lvl>
+    <w:lvl w:ilvl="5" w:tplc="FFFFFFFF" w:tentative="1">
+      <w:start w:val="1"/>
+      <w:numFmt w:val="lowerRoman"/>
+      <w:lvlText w:val="%6."/>
+      <w:lvlJc w:val="right"/>
+      <w:pPr>
+        <w:ind w:left="4320" w:hanging="180"/>
+      </w:pPr>
+    </w:lvl>
+    <w:lvl w:ilvl="6" w:tplc="FFFFFFFF" w:tentative="1">
+      <w:start w:val="1"/>
+      <w:numFmt w:val="decimal"/>
+      <w:lvlText w:val="%7."/>
+      <w:lvlJc w:val="left"/>
+      <w:pPr>
+        <w:ind w:left="5040" w:hanging="360"/>
+      </w:pPr>
+    </w:lvl>
+    <w:lvl w:ilvl="7" w:tplc="FFFFFFFF" w:tentative="1">
+      <w:start w:val="1"/>
+      <w:numFmt w:val="lowerLetter"/>
+      <w:lvlText w:val="%8."/>
+      <w:lvlJc w:val="left"/>
+      <w:pPr>
+        <w:ind w:left="5760" w:hanging="360"/>
+      </w:pPr>
+    </w:lvl>
+    <w:lvl w:ilvl="8" w:tplc="FFFFFFFF" w:tentative="1">
+      <w:start w:val="1"/>
+      <w:numFmt w:val="lowerRoman"/>
+      <w:lvlText w:val="%9."/>
+      <w:lvlJc w:val="right"/>
+      <w:pPr>
+        <w:ind w:left="6480" w:hanging="180"/>
+      </w:pPr>
+    </w:lvl>
+  </w:abstractNum>
+  <w:abstractNum w:abstractNumId="1" w15:restartNumberingAfterBreak="0">
     <w:nsid w:val="70AE01B6"/>
     <w:multiLevelType w:val="hybridMultilevel"/>
     <w:tmpl w:val="CD2453B4"/>
@@ -358,7 +1634,102 @@
       </w:pPr>
     </w:lvl>
   </w:abstractNum>
+  <w:abstractNum w:abstractNumId="2" w15:restartNumberingAfterBreak="0">
+    <w:nsid w:val="7F9F3835"/>
+    <w:multiLevelType w:val="hybridMultilevel"/>
+    <w:tmpl w:val="CD2453B4"/>
+    <w:lvl w:ilvl="0" w:tplc="FFFFFFFF">
+      <w:start w:val="1"/>
+      <w:numFmt w:val="decimal"/>
+      <w:lvlText w:val="%1."/>
+      <w:lvlJc w:val="left"/>
+      <w:pPr>
+        <w:ind w:left="720" w:hanging="360"/>
+      </w:pPr>
+      <w:rPr>
+        <w:rFonts w:hint="default"/>
+      </w:rPr>
+    </w:lvl>
+    <w:lvl w:ilvl="1" w:tplc="FFFFFFFF" w:tentative="1">
+      <w:start w:val="1"/>
+      <w:numFmt w:val="lowerLetter"/>
+      <w:lvlText w:val="%2."/>
+      <w:lvlJc w:val="left"/>
+      <w:pPr>
+        <w:ind w:left="1440" w:hanging="360"/>
+      </w:pPr>
+    </w:lvl>
+    <w:lvl w:ilvl="2" w:tplc="FFFFFFFF" w:tentative="1">
+      <w:start w:val="1"/>
+      <w:numFmt w:val="lowerRoman"/>
+      <w:lvlText w:val="%3."/>
+      <w:lvlJc w:val="right"/>
+      <w:pPr>
+        <w:ind w:left="2160" w:hanging="180"/>
+      </w:pPr>
+    </w:lvl>
+    <w:lvl w:ilvl="3" w:tplc="FFFFFFFF" w:tentative="1">
+      <w:start w:val="1"/>
+      <w:numFmt w:val="decimal"/>
+      <w:lvlText w:val="%4."/>
+      <w:lvlJc w:val="left"/>
+      <w:pPr>
+        <w:ind w:left="2880" w:hanging="360"/>
+      </w:pPr>
+    </w:lvl>
+    <w:lvl w:ilvl="4" w:tplc="FFFFFFFF" w:tentative="1">
+      <w:start w:val="1"/>
+      <w:numFmt w:val="lowerLetter"/>
+      <w:lvlText w:val="%5."/>
+      <w:lvlJc w:val="left"/>
+      <w:pPr>
+        <w:ind w:left="3600" w:hanging="360"/>
+      </w:pPr>
+    </w:lvl>
+    <w:lvl w:ilvl="5" w:tplc="FFFFFFFF" w:tentative="1">
+      <w:start w:val="1"/>
+      <w:numFmt w:val="lowerRoman"/>
+      <w:lvlText w:val="%6."/>
+      <w:lvlJc w:val="right"/>
+      <w:pPr>
+        <w:ind w:left="4320" w:hanging="180"/>
+      </w:pPr>
+    </w:lvl>
+    <w:lvl w:ilvl="6" w:tplc="FFFFFFFF" w:tentative="1">
+      <w:start w:val="1"/>
+      <w:numFmt w:val="decimal"/>
+      <w:lvlText w:val="%7."/>
+      <w:lvlJc w:val="left"/>
+      <w:pPr>
+        <w:ind w:left="5040" w:hanging="360"/>
+      </w:pPr>
+    </w:lvl>
+    <w:lvl w:ilvl="7" w:tplc="FFFFFFFF" w:tentative="1">
+      <w:start w:val="1"/>
+      <w:numFmt w:val="lowerLetter"/>
+      <w:lvlText w:val="%8."/>
+      <w:lvlJc w:val="left"/>
+      <w:pPr>
+        <w:ind w:left="5760" w:hanging="360"/>
+      </w:pPr>
+    </w:lvl>
+    <w:lvl w:ilvl="8" w:tplc="FFFFFFFF" w:tentative="1">
+      <w:start w:val="1"/>
+      <w:numFmt w:val="lowerRoman"/>
+      <w:lvlText w:val="%9."/>
+      <w:lvlJc w:val="right"/>
+      <w:pPr>
+        <w:ind w:left="6480" w:hanging="180"/>
+      </w:pPr>
+    </w:lvl>
+  </w:abstractNum>
   <w:num w:numId="1" w16cid:durableId="892158929">
+    <w:abstractNumId w:val="1"/>
+  </w:num>
+  <w:num w:numId="2" w16cid:durableId="2029524661">
+    <w:abstractNumId w:val="2"/>
+  </w:num>
+  <w:num w:numId="3" w16cid:durableId="639848827">
     <w:abstractNumId w:val="0"/>
   </w:num>
 </w:numbering>
@@ -925,6 +2296,16 @@
       <w:contextualSpacing/>
     </w:pPr>
   </w:style>
+  <w:style w:type="character" w:styleId="PlaceholderText">
+    <w:name w:val="Placeholder Text"/>
+    <w:basedOn w:val="DefaultParagraphFont"/>
+    <w:uiPriority w:val="99"/>
+    <w:semiHidden/>
+    <w:rsid w:val="0045315C"/>
+    <w:rPr>
+      <w:color w:val="808080"/>
+    </w:rPr>
+  </w:style>
 </w:styles>
 </file>
 

</xml_diff>

<commit_message>
Added to the Milestone 2 report
</commit_message>
<xml_diff>
--- a/Milestones/Milestone 2/EEE3099S_2023_PAPER_DESIGN_GROUP_10_CLRCAM007_FRSKIA001_PLLTHI032.docx
+++ b/Milestones/Milestone 2/EEE3099S_2023_PAPER_DESIGN_GROUP_10_CLRCAM007_FRSKIA001_PLLTHI032.docx
@@ -250,6 +250,9 @@
           </w:tcPr>
           <w:p>
             <w:r>
+              <w:rPr>
+                <w:noProof/>
+              </w:rPr>
               <w:drawing>
                 <wp:inline distT="0" distB="0" distL="0" distR="0" wp14:anchorId="5027D534" wp14:editId="232B13BE">
                   <wp:extent cx="6645910" cy="1673860"/>
@@ -311,6 +314,9 @@
           </w:tcPr>
           <w:p>
             <w:r>
+              <w:rPr>
+                <w:noProof/>
+              </w:rPr>
               <w:drawing>
                 <wp:inline distT="0" distB="0" distL="0" distR="0" wp14:anchorId="44899393" wp14:editId="4D6E086B">
                   <wp:extent cx="6393485" cy="1397697"/>
@@ -393,6 +399,9 @@
           </w:tcPr>
           <w:p>
             <w:r>
+              <w:rPr>
+                <w:noProof/>
+              </w:rPr>
               <w:drawing>
                 <wp:inline distT="0" distB="0" distL="0" distR="0" wp14:anchorId="65AB2EA1" wp14:editId="21003554">
                   <wp:extent cx="6371540" cy="1402031"/>
@@ -436,35 +445,35 @@
                 <w:i/>
                 <w:iCs/>
               </w:rPr>
-              <w:t xml:space="preserve">Figure </w:t>
+              <w:t xml:space="preserve">Figure 3: </w:t>
             </w:r>
             <w:r>
               <w:rPr>
                 <w:i/>
                 <w:iCs/>
               </w:rPr>
-              <w:t>3</w:t>
+              <w:t xml:space="preserve">Simulink block diagram for moving the robot </w:t>
             </w:r>
             <w:r>
               <w:rPr>
                 <w:i/>
                 <w:iCs/>
               </w:rPr>
-              <w:t xml:space="preserve">: </w:t>
+              <w:t xml:space="preserve">turning </w:t>
             </w:r>
             <w:r>
               <w:rPr>
                 <w:i/>
                 <w:iCs/>
               </w:rPr>
-              <w:t xml:space="preserve">Simulink block diagram for moving the robot </w:t>
+              <w:t>18</w:t>
             </w:r>
             <w:r>
               <w:rPr>
                 <w:i/>
                 <w:iCs/>
               </w:rPr>
-              <w:t>turning 90 degrees in place</w:t>
+              <w:t>0 degrees in place</w:t>
             </w:r>
             <w:r>
               <w:rPr>
@@ -483,6 +492,9 @@
           </w:tcPr>
           <w:p>
             <w:r>
+              <w:rPr>
+                <w:noProof/>
+              </w:rPr>
               <w:drawing>
                 <wp:inline distT="0" distB="0" distL="0" distR="0" wp14:anchorId="712621F0" wp14:editId="2424D092">
                   <wp:extent cx="6313018" cy="1392169"/>
@@ -526,35 +538,35 @@
                 <w:i/>
                 <w:iCs/>
               </w:rPr>
-              <w:t xml:space="preserve">Figure </w:t>
+              <w:t xml:space="preserve">Figure 4: </w:t>
             </w:r>
             <w:r>
               <w:rPr>
                 <w:i/>
                 <w:iCs/>
               </w:rPr>
-              <w:t>4</w:t>
+              <w:t xml:space="preserve">Simulink block diagram for moving the robot </w:t>
             </w:r>
             <w:r>
               <w:rPr>
                 <w:i/>
                 <w:iCs/>
               </w:rPr>
-              <w:t xml:space="preserve">: </w:t>
+              <w:t xml:space="preserve">turning </w:t>
             </w:r>
             <w:r>
               <w:rPr>
                 <w:i/>
                 <w:iCs/>
               </w:rPr>
-              <w:t xml:space="preserve">Simulink block diagram for moving the robot </w:t>
+              <w:t>27</w:t>
             </w:r>
             <w:r>
               <w:rPr>
                 <w:i/>
                 <w:iCs/>
               </w:rPr>
-              <w:t>turning 90 degrees in place</w:t>
+              <w:t>0 degrees in place</w:t>
             </w:r>
             <w:r>
               <w:rPr>
@@ -944,10 +956,7 @@
           </w:p>
           <w:p>
             <w:r>
-              <w:t>Facilitates movement of the robot for the desired motion. In this specific simulation, it is an LTI system that will model the motor providing motion. There is one for the left and right motor</w:t>
-            </w:r>
-            <w:r>
-              <w:t xml:space="preserve">. </w:t>
+              <w:t xml:space="preserve">Facilitates movement of the robot for the desired motion. In this specific simulation, it is an LTI system that will model the motor providing motion. There is one for the left and right motor. </w:t>
             </w:r>
           </w:p>
           <w:p>
@@ -1024,20 +1033,28 @@
             <w:gridSpan w:val="2"/>
           </w:tcPr>
           <w:p>
-            <w:r>
-              <w:t xml:space="preserve">For Figure </w:t>
-            </w:r>
-            <w:r>
-              <w:t>2 to 4</w:t>
-            </w:r>
-            <w:r>
-              <w:t xml:space="preserve"> (</w:t>
-            </w:r>
-            <w:r>
-              <w:t>Robot rotating 90, 180, and 270 degrees in place</w:t>
-            </w:r>
-            <w:r>
-              <w:t xml:space="preserve">), </w:t>
+            <w:pPr>
+              <w:rPr>
+                <w:b/>
+                <w:bCs/>
+              </w:rPr>
+            </w:pPr>
+            <w:r>
+              <w:t xml:space="preserve">For Figure 2 to 4 (Robot rotating 90, 180, and 270 degrees in place), </w:t>
+            </w:r>
+            <w:r>
+              <w:rPr>
+                <w:b/>
+                <w:bCs/>
+              </w:rPr>
+              <w:t>Should it not be that instead of one robot wheel moving and the other remaining stationary, that it should be that one wheel moves forward and the other moves backwards in order for the central axis of the robot to remain stationary?</w:t>
+            </w:r>
+            <w:r>
+              <w:rPr>
+                <w:b/>
+                <w:bCs/>
+              </w:rPr>
+              <w:t xml:space="preserve"> Should it not pivot about its centre, instead of one of the wheels. </w:t>
             </w:r>
           </w:p>
         </w:tc>
@@ -1173,7 +1190,6 @@
               <w:rPr>
                 <w:rFonts w:eastAsiaTheme="minorEastAsia"/>
               </w:rPr>
-              <w:lastRenderedPageBreak/>
               <w:t>The two gain blocks are fed into a</w:t>
             </w:r>
             <w:r>
@@ -1425,6 +1441,515 @@
         <w:t>Line Following Algorithm:</w:t>
       </w:r>
     </w:p>
+    <w:tbl>
+      <w:tblPr>
+        <w:tblStyle w:val="TableGrid"/>
+        <w:tblW w:w="0" w:type="auto"/>
+        <w:tblLook w:val="04A0" w:firstRow="1" w:lastRow="0" w:firstColumn="1" w:lastColumn="0" w:noHBand="0" w:noVBand="1"/>
+      </w:tblPr>
+      <w:tblGrid>
+        <w:gridCol w:w="10048"/>
+      </w:tblGrid>
+      <w:tr>
+        <w:trPr>
+          <w:trHeight w:val="2892"/>
+        </w:trPr>
+        <w:tc>
+          <w:tcPr>
+            <w:tcW w:w="10048" w:type="dxa"/>
+          </w:tcPr>
+          <w:p>
+            <w:r>
+              <w:drawing>
+                <wp:inline distT="0" distB="0" distL="0" distR="0" wp14:anchorId="5B75D664" wp14:editId="4DE242B2">
+                  <wp:extent cx="6159261" cy="1694886"/>
+                  <wp:effectExtent l="0" t="0" r="0" b="635"/>
+                  <wp:docPr id="2143437998" name="Picture 1"/>
+                  <wp:cNvGraphicFramePr>
+                    <a:graphicFrameLocks xmlns:a="http://schemas.openxmlformats.org/drawingml/2006/main" noChangeAspect="1"/>
+                  </wp:cNvGraphicFramePr>
+                  <a:graphic xmlns:a="http://schemas.openxmlformats.org/drawingml/2006/main">
+                    <a:graphicData uri="http://schemas.openxmlformats.org/drawingml/2006/picture">
+                      <pic:pic xmlns:pic="http://schemas.openxmlformats.org/drawingml/2006/picture">
+                        <pic:nvPicPr>
+                          <pic:cNvPr id="2143437998" name=""/>
+                          <pic:cNvPicPr/>
+                        </pic:nvPicPr>
+                        <pic:blipFill>
+                          <a:blip r:embed="rId9"/>
+                          <a:stretch>
+                            <a:fillRect/>
+                          </a:stretch>
+                        </pic:blipFill>
+                        <pic:spPr>
+                          <a:xfrm>
+                            <a:off x="0" y="0"/>
+                            <a:ext cx="6167523" cy="1697159"/>
+                          </a:xfrm>
+                          <a:prstGeom prst="rect">
+                            <a:avLst/>
+                          </a:prstGeom>
+                        </pic:spPr>
+                      </pic:pic>
+                    </a:graphicData>
+                  </a:graphic>
+                </wp:inline>
+              </w:drawing>
+            </w:r>
+          </w:p>
+          <w:p>
+            <w:pPr>
+              <w:rPr>
+                <w:i/>
+                <w:iCs/>
+              </w:rPr>
+            </w:pPr>
+            <w:r>
+              <w:rPr>
+                <w:i/>
+                <w:iCs/>
+              </w:rPr>
+              <w:t xml:space="preserve">Figure 5: Simulink block diagram for the robot following a line of variable winding. </w:t>
+            </w:r>
+          </w:p>
+        </w:tc>
+      </w:tr>
+    </w:tbl>
+    <w:p/>
+    <w:tbl>
+      <w:tblPr>
+        <w:tblStyle w:val="TableGrid"/>
+        <w:tblW w:w="10485" w:type="dxa"/>
+        <w:tblLook w:val="04A0" w:firstRow="1" w:lastRow="0" w:firstColumn="1" w:lastColumn="0" w:noHBand="0" w:noVBand="1"/>
+      </w:tblPr>
+      <w:tblGrid>
+        <w:gridCol w:w="704"/>
+        <w:gridCol w:w="9781"/>
+      </w:tblGrid>
+      <w:tr>
+        <w:tc>
+          <w:tcPr>
+            <w:tcW w:w="10485" w:type="dxa"/>
+            <w:gridSpan w:val="2"/>
+          </w:tcPr>
+          <w:p>
+            <w:r>
+              <w:t xml:space="preserve">For Figure </w:t>
+            </w:r>
+            <w:r>
+              <w:t>5</w:t>
+            </w:r>
+            <w:r>
+              <w:t xml:space="preserve">, </w:t>
+            </w:r>
+          </w:p>
+        </w:tc>
+      </w:tr>
+      <w:tr>
+        <w:tc>
+          <w:tcPr>
+            <w:tcW w:w="704" w:type="dxa"/>
+          </w:tcPr>
+          <w:p>
+            <w:pPr>
+              <w:pStyle w:val="ListParagraph"/>
+              <w:numPr>
+                <w:ilvl w:val="0"/>
+                <w:numId w:val="4"/>
+              </w:numPr>
+            </w:pPr>
+          </w:p>
+        </w:tc>
+        <w:tc>
+          <w:tcPr>
+            <w:tcW w:w="9781" w:type="dxa"/>
+          </w:tcPr>
+          <w:p>
+            <w:r>
+              <w:t>Line Sensor</w:t>
+            </w:r>
+            <w:r>
+              <w:t xml:space="preserve"> Simulation Block, </w:t>
+            </w:r>
+          </w:p>
+          <w:p>
+            <w:r>
+              <w:t xml:space="preserve">This block will, based on the position of the robot and offset of the sensors, will use a simulation map to compute the line sensor values. </w:t>
+            </w:r>
+          </w:p>
+          <w:p>
+            <w:r>
+              <w:t xml:space="preserve">The output of this </w:t>
+            </w:r>
+            <w:r>
+              <w:t>block,</w:t>
+            </w:r>
+            <w:r>
+              <w:t xml:space="preserve"> </w:t>
+            </w:r>
+            <w:proofErr w:type="spellStart"/>
+            <w:r>
+              <w:t>LineSensorArray</w:t>
+            </w:r>
+            <w:proofErr w:type="spellEnd"/>
+            <w:r>
+              <w:t xml:space="preserve">, is fed into a </w:t>
+            </w:r>
+            <w:proofErr w:type="spellStart"/>
+            <w:r>
+              <w:t>demux</w:t>
+            </w:r>
+            <w:proofErr w:type="spellEnd"/>
+            <w:r>
+              <w:t xml:space="preserve"> block as well as the </w:t>
+            </w:r>
+            <w:proofErr w:type="spellStart"/>
+            <w:r>
+              <w:t>lineArray</w:t>
+            </w:r>
+            <w:proofErr w:type="spellEnd"/>
+            <w:r>
+              <w:t xml:space="preserve"> block</w:t>
+            </w:r>
+            <w:r>
+              <w:t xml:space="preserve">. </w:t>
+            </w:r>
+          </w:p>
+        </w:tc>
+      </w:tr>
+      <w:tr>
+        <w:tc>
+          <w:tcPr>
+            <w:tcW w:w="704" w:type="dxa"/>
+          </w:tcPr>
+          <w:p>
+            <w:pPr>
+              <w:pStyle w:val="ListParagraph"/>
+              <w:numPr>
+                <w:ilvl w:val="0"/>
+                <w:numId w:val="4"/>
+              </w:numPr>
+            </w:pPr>
+          </w:p>
+        </w:tc>
+        <w:tc>
+          <w:tcPr>
+            <w:tcW w:w="9781" w:type="dxa"/>
+          </w:tcPr>
+          <w:p>
+            <w:r>
+              <w:t>Demultiplexer</w:t>
+            </w:r>
+            <w:r>
+              <w:t xml:space="preserve"> Block, </w:t>
+            </w:r>
+          </w:p>
+          <w:p>
+            <w:r>
+              <w:t xml:space="preserve">The </w:t>
+            </w:r>
+            <w:proofErr w:type="spellStart"/>
+            <w:r>
+              <w:t>demux</w:t>
+            </w:r>
+            <w:proofErr w:type="spellEnd"/>
+            <w:r>
+              <w:t xml:space="preserve"> helps to see what the values of each sensor are. A “0” indicates that the sensor sees the line, and a “1” means the</w:t>
+            </w:r>
+            <w:r>
+              <w:t xml:space="preserve"> sensor is off the line. </w:t>
+            </w:r>
+          </w:p>
+          <w:p>
+            <w:r>
+              <w:t xml:space="preserve">The output of the </w:t>
+            </w:r>
+            <w:proofErr w:type="spellStart"/>
+            <w:r>
+              <w:t>Demux</w:t>
+            </w:r>
+            <w:proofErr w:type="spellEnd"/>
+            <w:r>
+              <w:t xml:space="preserve"> is fed into an AND gate. If the output of the AND gate is “0”, then the robot is on the line. If it is “1”, then the robot is completely off the line. </w:t>
+            </w:r>
+          </w:p>
+          <w:p>
+            <w:r>
+              <w:t xml:space="preserve">To make the logic easier to understand, where “1” is good and “0” is bad, a NOT gate is added. This makes the output of the Line Sensor Simulation Block that leads to the switch block more logical and better to work with. </w:t>
+            </w:r>
+          </w:p>
+        </w:tc>
+      </w:tr>
+      <w:tr>
+        <w:tc>
+          <w:tcPr>
+            <w:tcW w:w="704" w:type="dxa"/>
+          </w:tcPr>
+          <w:p>
+            <w:pPr>
+              <w:pStyle w:val="ListParagraph"/>
+              <w:numPr>
+                <w:ilvl w:val="0"/>
+                <w:numId w:val="4"/>
+              </w:numPr>
+            </w:pPr>
+          </w:p>
+        </w:tc>
+        <w:tc>
+          <w:tcPr>
+            <w:tcW w:w="9781" w:type="dxa"/>
+          </w:tcPr>
+          <w:p>
+            <w:proofErr w:type="spellStart"/>
+            <w:r>
+              <w:t>l</w:t>
+            </w:r>
+            <w:r>
+              <w:t>ineArray</w:t>
+            </w:r>
+            <w:proofErr w:type="spellEnd"/>
+            <w:r>
+              <w:t xml:space="preserve"> Chart Block, </w:t>
+            </w:r>
+          </w:p>
+          <w:p>
+            <w:r>
+              <w:t xml:space="preserve"> </w:t>
+            </w:r>
+            <w:r>
+              <w:t xml:space="preserve">Speed control for when the robot is on the line. </w:t>
+            </w:r>
+            <w:r>
+              <w:t xml:space="preserve">There are two inputs, one is the </w:t>
+            </w:r>
+            <w:proofErr w:type="spellStart"/>
+            <w:r>
+              <w:t>LineSensorArray</w:t>
+            </w:r>
+            <w:proofErr w:type="spellEnd"/>
+            <w:r>
+              <w:t xml:space="preserve">, and the other is the value K. The output is w and will be fed directly into the switch block relating to w. A few calculations have to be done before being fed into the switch block for v. </w:t>
+            </w:r>
+          </w:p>
+        </w:tc>
+      </w:tr>
+      <w:tr>
+        <w:tc>
+          <w:tcPr>
+            <w:tcW w:w="704" w:type="dxa"/>
+          </w:tcPr>
+          <w:p>
+            <w:pPr>
+              <w:pStyle w:val="ListParagraph"/>
+              <w:numPr>
+                <w:ilvl w:val="0"/>
+                <w:numId w:val="4"/>
+              </w:numPr>
+            </w:pPr>
+          </w:p>
+        </w:tc>
+        <w:tc>
+          <w:tcPr>
+            <w:tcW w:w="9781" w:type="dxa"/>
+          </w:tcPr>
+          <w:p>
+            <w:r>
+              <w:t xml:space="preserve">Switch Blocks, </w:t>
+            </w:r>
+          </w:p>
+          <w:p>
+            <w:r>
+              <w:lastRenderedPageBreak/>
+              <w:t>There are two switch blocks, one for v and another for w</w:t>
+            </w:r>
+          </w:p>
+          <w:p>
+            <w:r>
+              <w:t xml:space="preserve">From the </w:t>
+            </w:r>
+            <w:proofErr w:type="spellStart"/>
+            <w:r>
+              <w:t>demux</w:t>
+            </w:r>
+            <w:proofErr w:type="spellEnd"/>
+            <w:r>
+              <w:t xml:space="preserve"> section discussed in 2., when the output is “1”, the switch statement is evaluated as true, and the output from the </w:t>
+            </w:r>
+            <w:proofErr w:type="spellStart"/>
+            <w:r>
+              <w:t>lineArray</w:t>
+            </w:r>
+            <w:proofErr w:type="spellEnd"/>
+            <w:r>
+              <w:t xml:space="preserve"> chart is fed into the respective blocks. </w:t>
+            </w:r>
+            <w:r>
+              <w:rPr>
+                <w:b/>
+                <w:bCs/>
+              </w:rPr>
+              <w:t xml:space="preserve">Explain the maths done for v and w. </w:t>
+            </w:r>
+            <w:r>
+              <w:t xml:space="preserve">if the output is “0”, then all power will be cut to the robot since it has overshot its mark and gone off the line. </w:t>
+            </w:r>
+          </w:p>
+        </w:tc>
+      </w:tr>
+      <w:tr>
+        <w:tc>
+          <w:tcPr>
+            <w:tcW w:w="704" w:type="dxa"/>
+          </w:tcPr>
+          <w:p>
+            <w:pPr>
+              <w:pStyle w:val="ListParagraph"/>
+              <w:numPr>
+                <w:ilvl w:val="0"/>
+                <w:numId w:val="4"/>
+              </w:numPr>
+            </w:pPr>
+          </w:p>
+        </w:tc>
+        <w:tc>
+          <w:tcPr>
+            <w:tcW w:w="9781" w:type="dxa"/>
+          </w:tcPr>
+          <w:p>
+            <w:r>
+              <w:t xml:space="preserve">To </w:t>
+            </w:r>
+            <w:proofErr w:type="spellStart"/>
+            <w:r>
+              <w:t>wlwr</w:t>
+            </w:r>
+            <w:proofErr w:type="spellEnd"/>
+            <w:r>
+              <w:t xml:space="preserve"> Block, </w:t>
+            </w:r>
+          </w:p>
+          <w:p>
+            <w:r>
+              <w:t xml:space="preserve">This clock converts the linear velocity of the robot given by the switch statement into left and right wheel angular velocities, </w:t>
+            </w:r>
+            <w:proofErr w:type="spellStart"/>
+            <w:r>
+              <w:t>wl</w:t>
+            </w:r>
+            <w:proofErr w:type="spellEnd"/>
+            <w:r>
+              <w:t xml:space="preserve"> and </w:t>
+            </w:r>
+            <w:proofErr w:type="spellStart"/>
+            <w:r>
+              <w:t>wr</w:t>
+            </w:r>
+            <w:proofErr w:type="spellEnd"/>
+            <w:r>
+              <w:t xml:space="preserve"> respectively. This is then fed into the left and right motor blocks. </w:t>
+            </w:r>
+          </w:p>
+          <w:p>
+            <w:r>
+              <w:t xml:space="preserve">The input is from the switch blocks. The output then leads to the motor blocks, and the process follows the same route as the angle following algorithm. </w:t>
+            </w:r>
+          </w:p>
+        </w:tc>
+      </w:tr>
+      <w:tr>
+        <w:tc>
+          <w:tcPr>
+            <w:tcW w:w="704" w:type="dxa"/>
+          </w:tcPr>
+          <w:p>
+            <w:pPr>
+              <w:pStyle w:val="ListParagraph"/>
+              <w:numPr>
+                <w:ilvl w:val="0"/>
+                <w:numId w:val="4"/>
+              </w:numPr>
+            </w:pPr>
+          </w:p>
+        </w:tc>
+        <w:tc>
+          <w:tcPr>
+            <w:tcW w:w="9781" w:type="dxa"/>
+          </w:tcPr>
+          <w:p>
+            <w:r>
+              <w:t xml:space="preserve">Motor Blocks, </w:t>
+            </w:r>
+          </w:p>
+          <w:p>
+            <w:r>
+              <w:t xml:space="preserve">The angular speeds, </w:t>
+            </w:r>
+            <w:proofErr w:type="spellStart"/>
+            <w:r>
+              <w:t>wl</w:t>
+            </w:r>
+            <w:proofErr w:type="spellEnd"/>
+            <w:r>
+              <w:t xml:space="preserve"> and </w:t>
+            </w:r>
+            <w:proofErr w:type="spellStart"/>
+            <w:r>
+              <w:t>wr</w:t>
+            </w:r>
+            <w:proofErr w:type="spellEnd"/>
+            <w:r>
+              <w:t xml:space="preserve">, are fed into the motor blocks. There is one for the left motor and another for the right motor. </w:t>
+            </w:r>
+          </w:p>
+          <w:p>
+            <w:r>
+              <w:t xml:space="preserve">Facilitates movement of the robot for the desired motion. In this specific simulation, it is an LTI system that will model the motor providing motion. There is one for the left and right motor. </w:t>
+            </w:r>
+          </w:p>
+          <w:p>
+            <w:r>
+              <w:t xml:space="preserve">The output of these is fed into directional speed control blocks to ensure the robot is always moving forward. </w:t>
+            </w:r>
+          </w:p>
+          <w:p>
+            <w:r>
+              <w:t>The output of these is both fed into the Robot simulator block</w:t>
+            </w:r>
+          </w:p>
+        </w:tc>
+      </w:tr>
+      <w:tr>
+        <w:tc>
+          <w:tcPr>
+            <w:tcW w:w="704" w:type="dxa"/>
+          </w:tcPr>
+          <w:p>
+            <w:pPr>
+              <w:pStyle w:val="ListParagraph"/>
+              <w:numPr>
+                <w:ilvl w:val="0"/>
+                <w:numId w:val="4"/>
+              </w:numPr>
+            </w:pPr>
+          </w:p>
+        </w:tc>
+        <w:tc>
+          <w:tcPr>
+            <w:tcW w:w="9781" w:type="dxa"/>
+          </w:tcPr>
+          <w:p>
+            <w:r>
+              <w:t xml:space="preserve">Robot simulator block, </w:t>
+            </w:r>
+          </w:p>
+          <w:p>
+            <w:r>
+              <w:t xml:space="preserve">This subsystem allows for the choice of different maps for the robot to follow depending on the simulation type. For this section, it will be the simple straight-line map for the robot to follow along until it reaches 1 metre. Here, the initial position of the robot on the map may be set, as well as the robot characteristics. The two that can be varied are the wheel radius and axle length. </w:t>
+            </w:r>
+          </w:p>
+        </w:tc>
+      </w:tr>
+    </w:tbl>
     <w:p/>
     <w:p>
       <w:pPr>
@@ -1457,6 +1982,95 @@
 <file path=word/numbering.xml><?xml version="1.0" encoding="utf-8"?>
 <w:numbering xmlns:wpc="http://schemas.microsoft.com/office/word/2010/wordprocessingCanvas" xmlns:cx="http://schemas.microsoft.com/office/drawing/2014/chartex" xmlns:cx1="http://schemas.microsoft.com/office/drawing/2015/9/8/chartex" xmlns:cx2="http://schemas.microsoft.com/office/drawing/2015/10/21/chartex" xmlns:cx3="http://schemas.microsoft.com/office/drawing/2016/5/9/chartex" xmlns:cx4="http://schemas.microsoft.com/office/drawing/2016/5/10/chartex" xmlns:cx5="http://schemas.microsoft.com/office/drawing/2016/5/11/chartex" xmlns:cx6="http://schemas.microsoft.com/office/drawing/2016/5/12/chartex" xmlns:cx7="http://schemas.microsoft.com/office/drawing/2016/5/13/chartex" xmlns:cx8="http://schemas.microsoft.com/office/drawing/2016/5/14/chartex" xmlns:mc="http://schemas.openxmlformats.org/markup-compatibility/2006" xmlns:aink="http://schemas.microsoft.com/office/drawing/2016/ink" xmlns:am3d="http://schemas.microsoft.com/office/drawing/2017/model3d" xmlns:o="urn:schemas-microsoft-com:office:office" xmlns:oel="http://schemas.microsoft.com/office/2019/extlst" xmlns:r="http://schemas.openxmlformats.org/officeDocument/2006/relationships" xmlns:m="http://schemas.openxmlformats.org/officeDocument/2006/math" xmlns:v="urn:schemas-microsoft-com:vml" xmlns:wp14="http://schemas.microsoft.com/office/word/2010/wordprocessingDrawing" xmlns:wp="http://schemas.openxmlformats.org/drawingml/2006/wordprocessingDrawing" xmlns:w10="urn:schemas-microsoft-com:office:word" xmlns:w="http://schemas.openxmlformats.org/wordprocessingml/2006/main" xmlns:w14="http://schemas.microsoft.com/office/word/2010/wordml" xmlns:w15="http://schemas.microsoft.com/office/word/2012/wordml" xmlns:w16cex="http://schemas.microsoft.com/office/word/2018/wordml/cex" xmlns:w16cid="http://schemas.microsoft.com/office/word/2016/wordml/cid" xmlns:w16="http://schemas.microsoft.com/office/word/2018/wordml" xmlns:w16sdtdh="http://schemas.microsoft.com/office/word/2020/wordml/sdtdatahash" xmlns:w16se="http://schemas.microsoft.com/office/word/2015/wordml/symex" xmlns:wpg="http://schemas.microsoft.com/office/word/2010/wordprocessingGroup" xmlns:wpi="http://schemas.microsoft.com/office/word/2010/wordprocessingInk" xmlns:wne="http://schemas.microsoft.com/office/word/2006/wordml" xmlns:wps="http://schemas.microsoft.com/office/word/2010/wordprocessingShape" mc:Ignorable="w14 w15 w16se w16cid w16 w16cex w16sdtdh wp14">
   <w:abstractNum w:abstractNumId="0" w15:restartNumberingAfterBreak="0">
+    <w:nsid w:val="24CD0B55"/>
+    <w:multiLevelType w:val="hybridMultilevel"/>
+    <w:tmpl w:val="CD2453B4"/>
+    <w:lvl w:ilvl="0" w:tplc="FFFFFFFF">
+      <w:start w:val="1"/>
+      <w:numFmt w:val="decimal"/>
+      <w:lvlText w:val="%1."/>
+      <w:lvlJc w:val="left"/>
+      <w:pPr>
+        <w:ind w:left="720" w:hanging="360"/>
+      </w:pPr>
+      <w:rPr>
+        <w:rFonts w:hint="default"/>
+      </w:rPr>
+    </w:lvl>
+    <w:lvl w:ilvl="1" w:tplc="FFFFFFFF" w:tentative="1">
+      <w:start w:val="1"/>
+      <w:numFmt w:val="lowerLetter"/>
+      <w:lvlText w:val="%2."/>
+      <w:lvlJc w:val="left"/>
+      <w:pPr>
+        <w:ind w:left="1440" w:hanging="360"/>
+      </w:pPr>
+    </w:lvl>
+    <w:lvl w:ilvl="2" w:tplc="FFFFFFFF" w:tentative="1">
+      <w:start w:val="1"/>
+      <w:numFmt w:val="lowerRoman"/>
+      <w:lvlText w:val="%3."/>
+      <w:lvlJc w:val="right"/>
+      <w:pPr>
+        <w:ind w:left="2160" w:hanging="180"/>
+      </w:pPr>
+    </w:lvl>
+    <w:lvl w:ilvl="3" w:tplc="FFFFFFFF" w:tentative="1">
+      <w:start w:val="1"/>
+      <w:numFmt w:val="decimal"/>
+      <w:lvlText w:val="%4."/>
+      <w:lvlJc w:val="left"/>
+      <w:pPr>
+        <w:ind w:left="2880" w:hanging="360"/>
+      </w:pPr>
+    </w:lvl>
+    <w:lvl w:ilvl="4" w:tplc="FFFFFFFF" w:tentative="1">
+      <w:start w:val="1"/>
+      <w:numFmt w:val="lowerLetter"/>
+      <w:lvlText w:val="%5."/>
+      <w:lvlJc w:val="left"/>
+      <w:pPr>
+        <w:ind w:left="3600" w:hanging="360"/>
+      </w:pPr>
+    </w:lvl>
+    <w:lvl w:ilvl="5" w:tplc="FFFFFFFF" w:tentative="1">
+      <w:start w:val="1"/>
+      <w:numFmt w:val="lowerRoman"/>
+      <w:lvlText w:val="%6."/>
+      <w:lvlJc w:val="right"/>
+      <w:pPr>
+        <w:ind w:left="4320" w:hanging="180"/>
+      </w:pPr>
+    </w:lvl>
+    <w:lvl w:ilvl="6" w:tplc="FFFFFFFF" w:tentative="1">
+      <w:start w:val="1"/>
+      <w:numFmt w:val="decimal"/>
+      <w:lvlText w:val="%7."/>
+      <w:lvlJc w:val="left"/>
+      <w:pPr>
+        <w:ind w:left="5040" w:hanging="360"/>
+      </w:pPr>
+    </w:lvl>
+    <w:lvl w:ilvl="7" w:tplc="FFFFFFFF" w:tentative="1">
+      <w:start w:val="1"/>
+      <w:numFmt w:val="lowerLetter"/>
+      <w:lvlText w:val="%8."/>
+      <w:lvlJc w:val="left"/>
+      <w:pPr>
+        <w:ind w:left="5760" w:hanging="360"/>
+      </w:pPr>
+    </w:lvl>
+    <w:lvl w:ilvl="8" w:tplc="FFFFFFFF" w:tentative="1">
+      <w:start w:val="1"/>
+      <w:numFmt w:val="lowerRoman"/>
+      <w:lvlText w:val="%9."/>
+      <w:lvlJc w:val="right"/>
+      <w:pPr>
+        <w:ind w:left="6480" w:hanging="180"/>
+      </w:pPr>
+    </w:lvl>
+  </w:abstractNum>
+  <w:abstractNum w:abstractNumId="1" w15:restartNumberingAfterBreak="0">
     <w:nsid w:val="389A19E5"/>
     <w:multiLevelType w:val="hybridMultilevel"/>
     <w:tmpl w:val="CD2453B4"/>
@@ -1545,7 +2159,7 @@
       </w:pPr>
     </w:lvl>
   </w:abstractNum>
-  <w:abstractNum w:abstractNumId="1" w15:restartNumberingAfterBreak="0">
+  <w:abstractNum w:abstractNumId="2" w15:restartNumberingAfterBreak="0">
     <w:nsid w:val="70AE01B6"/>
     <w:multiLevelType w:val="hybridMultilevel"/>
     <w:tmpl w:val="CD2453B4"/>
@@ -1634,7 +2248,7 @@
       </w:pPr>
     </w:lvl>
   </w:abstractNum>
-  <w:abstractNum w:abstractNumId="2" w15:restartNumberingAfterBreak="0">
+  <w:abstractNum w:abstractNumId="3" w15:restartNumberingAfterBreak="0">
     <w:nsid w:val="7F9F3835"/>
     <w:multiLevelType w:val="hybridMultilevel"/>
     <w:tmpl w:val="CD2453B4"/>
@@ -1724,12 +2338,15 @@
     </w:lvl>
   </w:abstractNum>
   <w:num w:numId="1" w16cid:durableId="892158929">
+    <w:abstractNumId w:val="2"/>
+  </w:num>
+  <w:num w:numId="2" w16cid:durableId="2029524661">
+    <w:abstractNumId w:val="3"/>
+  </w:num>
+  <w:num w:numId="3" w16cid:durableId="639848827">
     <w:abstractNumId w:val="1"/>
   </w:num>
-  <w:num w:numId="2" w16cid:durableId="2029524661">
-    <w:abstractNumId w:val="2"/>
-  </w:num>
-  <w:num w:numId="3" w16cid:durableId="639848827">
+  <w:num w:numId="4" w16cid:durableId="1910310815">
     <w:abstractNumId w:val="0"/>
   </w:num>
 </w:numbering>

</xml_diff>

<commit_message>
add finial pic with comments
</commit_message>
<xml_diff>
--- a/Milestones/Milestone 2/EEE3099S_2023_PAPER_DESIGN_GROUP_10_CLRCAM007_FRSKIA001_PLLTHI032.docx
+++ b/Milestones/Milestone 2/EEE3099S_2023_PAPER_DESIGN_GROUP_10_CLRCAM007_FRSKIA001_PLLTHI032.docx
@@ -189,7 +189,55 @@
                       <w:rPr>
                         <w:rFonts w:ascii="Cambria Math" w:hAnsi="Cambria Math"/>
                       </w:rPr>
-                      <m:t>2π(Wheel radius)</m:t>
+                      <m:t>2</m:t>
+                    </m:r>
+                    <m:r>
+                      <w:rPr>
+                        <w:rFonts w:ascii="Cambria Math" w:hAnsi="Cambria Math"/>
+                      </w:rPr>
+                      <m:t>π</m:t>
+                    </m:r>
+                    <m:r>
+                      <w:rPr>
+                        <w:rFonts w:ascii="Cambria Math" w:hAnsi="Cambria Math"/>
+                      </w:rPr>
+                      <m:t>(</m:t>
+                    </m:r>
+                    <m:r>
+                      <w:rPr>
+                        <w:rFonts w:ascii="Cambria Math" w:hAnsi="Cambria Math"/>
+                      </w:rPr>
+                      <m:t>W</m:t>
+                    </m:r>
+                    <m:r>
+                      <w:rPr>
+                        <w:rFonts w:ascii="Cambria Math" w:hAnsi="Cambria Math"/>
+                      </w:rPr>
+                      <m:t>h</m:t>
+                    </m:r>
+                    <m:r>
+                      <w:rPr>
+                        <w:rFonts w:ascii="Cambria Math" w:hAnsi="Cambria Math"/>
+                      </w:rPr>
+                      <m:t>eel</m:t>
+                    </m:r>
+                    <m:r>
+                      <w:rPr>
+                        <w:rFonts w:ascii="Cambria Math" w:hAnsi="Cambria Math"/>
+                      </w:rPr>
+                      <m:t xml:space="preserve"> </m:t>
+                    </m:r>
+                    <m:r>
+                      <w:rPr>
+                        <w:rFonts w:ascii="Cambria Math" w:hAnsi="Cambria Math"/>
+                      </w:rPr>
+                      <m:t>radius</m:t>
+                    </m:r>
+                    <m:r>
+                      <w:rPr>
+                        <w:rFonts w:ascii="Cambria Math" w:hAnsi="Cambria Math"/>
+                      </w:rPr>
+                      <m:t>)</m:t>
                     </m:r>
                   </m:num>
                   <m:den>
@@ -197,7 +245,55 @@
                       <w:rPr>
                         <w:rFonts w:ascii="Cambria Math" w:hAnsi="Cambria Math"/>
                       </w:rPr>
-                      <m:t>Number of ticks per rotation</m:t>
+                      <m:t>Number</m:t>
+                    </m:r>
+                    <m:r>
+                      <w:rPr>
+                        <w:rFonts w:ascii="Cambria Math" w:hAnsi="Cambria Math"/>
+                      </w:rPr>
+                      <m:t xml:space="preserve"> </m:t>
+                    </m:r>
+                    <m:r>
+                      <w:rPr>
+                        <w:rFonts w:ascii="Cambria Math" w:hAnsi="Cambria Math"/>
+                      </w:rPr>
+                      <m:t>of</m:t>
+                    </m:r>
+                    <m:r>
+                      <w:rPr>
+                        <w:rFonts w:ascii="Cambria Math" w:hAnsi="Cambria Math"/>
+                      </w:rPr>
+                      <m:t xml:space="preserve"> </m:t>
+                    </m:r>
+                    <m:r>
+                      <w:rPr>
+                        <w:rFonts w:ascii="Cambria Math" w:hAnsi="Cambria Math"/>
+                      </w:rPr>
+                      <m:t>ticks</m:t>
+                    </m:r>
+                    <m:r>
+                      <w:rPr>
+                        <w:rFonts w:ascii="Cambria Math" w:hAnsi="Cambria Math"/>
+                      </w:rPr>
+                      <m:t xml:space="preserve"> </m:t>
+                    </m:r>
+                    <m:r>
+                      <w:rPr>
+                        <w:rFonts w:ascii="Cambria Math" w:hAnsi="Cambria Math"/>
+                      </w:rPr>
+                      <m:t>per</m:t>
+                    </m:r>
+                    <m:r>
+                      <w:rPr>
+                        <w:rFonts w:ascii="Cambria Math" w:hAnsi="Cambria Math"/>
+                      </w:rPr>
+                      <m:t xml:space="preserve"> </m:t>
+                    </m:r>
+                    <m:r>
+                      <w:rPr>
+                        <w:rFonts w:ascii="Cambria Math" w:hAnsi="Cambria Math"/>
+                      </w:rPr>
+                      <m:t>rotation</m:t>
                     </m:r>
                   </m:den>
                 </m:f>
@@ -416,14 +512,11 @@
               <w:keepNext/>
             </w:pPr>
             <w:r>
-              <w:rPr>
-                <w:noProof/>
-              </w:rPr>
               <w:drawing>
-                <wp:inline distT="0" distB="0" distL="0" distR="0" wp14:anchorId="5027D534" wp14:editId="01956B23">
-                  <wp:extent cx="6530197" cy="1288385"/>
-                  <wp:effectExtent l="0" t="0" r="4445" b="7620"/>
-                  <wp:docPr id="609990803" name="Picture 609990803"/>
+                <wp:inline distT="0" distB="0" distL="0" distR="0" wp14:anchorId="4D1A14A8" wp14:editId="7C974001">
+                  <wp:extent cx="6645910" cy="1167130"/>
+                  <wp:effectExtent l="0" t="0" r="2540" b="0"/>
+                  <wp:docPr id="835726118" name="Picture 1"/>
                   <wp:cNvGraphicFramePr>
                     <a:graphicFrameLocks xmlns:a="http://schemas.openxmlformats.org/drawingml/2006/main" noChangeAspect="1"/>
                   </wp:cNvGraphicFramePr>
@@ -431,30 +524,23 @@
                     <a:graphicData uri="http://schemas.openxmlformats.org/drawingml/2006/picture">
                       <pic:pic xmlns:pic="http://schemas.openxmlformats.org/drawingml/2006/picture">
                         <pic:nvPicPr>
-                          <pic:cNvPr id="1455486973" name=""/>
+                          <pic:cNvPr id="835726118" name=""/>
                           <pic:cNvPicPr/>
                         </pic:nvPicPr>
-                        <pic:blipFill rotWithShape="1">
+                        <pic:blipFill>
                           <a:blip r:embed="rId11"/>
-                          <a:srcRect b="21665"/>
-                          <a:stretch/>
+                          <a:stretch>
+                            <a:fillRect/>
+                          </a:stretch>
                         </pic:blipFill>
-                        <pic:spPr bwMode="auto">
+                        <pic:spPr>
                           <a:xfrm>
                             <a:off x="0" y="0"/>
-                            <a:ext cx="6552423" cy="1292770"/>
+                            <a:ext cx="6645910" cy="1167130"/>
                           </a:xfrm>
                           <a:prstGeom prst="rect">
                             <a:avLst/>
                           </a:prstGeom>
-                          <a:ln>
-                            <a:noFill/>
-                          </a:ln>
-                          <a:extLst>
-                            <a:ext uri="{53640926-AAD7-44D8-BBD7-CCE9431645EC}">
-                              <a14:shadowObscured xmlns:a14="http://schemas.microsoft.com/office/drawing/2010/main"/>
-                            </a:ext>
-                          </a:extLst>
                         </pic:spPr>
                       </pic:pic>
                     </a:graphicData>
@@ -470,14 +556,27 @@
             <w:r>
               <w:t xml:space="preserve">Figure </w:t>
             </w:r>
-            <w:fldSimple w:instr=" SEQ Figure \* ARABIC ">
-              <w:r>
-                <w:rPr>
-                  <w:noProof/>
-                </w:rPr>
-                <w:t>1</w:t>
-              </w:r>
-            </w:fldSimple>
+            <w:r>
+              <w:fldChar w:fldCharType="begin"/>
+            </w:r>
+            <w:r>
+              <w:instrText xml:space="preserve"> SEQ Figure \* ARABIC </w:instrText>
+            </w:r>
+            <w:r>
+              <w:fldChar w:fldCharType="separate"/>
+            </w:r>
+            <w:r>
+              <w:rPr>
+                <w:noProof/>
+              </w:rPr>
+              <w:t>1</w:t>
+            </w:r>
+            <w:r>
+              <w:rPr>
+                <w:noProof/>
+              </w:rPr>
+              <w:fldChar w:fldCharType="end"/>
+            </w:r>
             <w:r>
               <w:t>:</w:t>
             </w:r>
@@ -902,14 +1001,11 @@
               <w:keepNext/>
             </w:pPr>
             <w:r>
-              <w:rPr>
-                <w:noProof/>
-              </w:rPr>
               <w:drawing>
-                <wp:inline distT="0" distB="0" distL="0" distR="0" wp14:anchorId="579E1D2A" wp14:editId="67D1C89F">
-                  <wp:extent cx="6499045" cy="1276709"/>
-                  <wp:effectExtent l="0" t="0" r="0" b="0"/>
-                  <wp:docPr id="36529782" name="Picture 36529782" descr="A diagram of a block diagram&#10;&#10;Description automatically generated"/>
+                <wp:inline distT="0" distB="0" distL="0" distR="0" wp14:anchorId="1FD6985F" wp14:editId="5A1FD13A">
+                  <wp:extent cx="6301946" cy="1188614"/>
+                  <wp:effectExtent l="0" t="0" r="3810" b="0"/>
+                  <wp:docPr id="734714971" name="Picture 1"/>
                   <wp:cNvGraphicFramePr>
                     <a:graphicFrameLocks xmlns:a="http://schemas.openxmlformats.org/drawingml/2006/main" noChangeAspect="1"/>
                   </wp:cNvGraphicFramePr>
@@ -917,7 +1013,7 @@
                     <a:graphicData uri="http://schemas.openxmlformats.org/drawingml/2006/picture">
                       <pic:pic xmlns:pic="http://schemas.openxmlformats.org/drawingml/2006/picture">
                         <pic:nvPicPr>
-                          <pic:cNvPr id="36529782" name="Picture 36529782" descr="A diagram of a block diagram&#10;&#10;Description automatically generated"/>
+                          <pic:cNvPr id="734714971" name=""/>
                           <pic:cNvPicPr/>
                         </pic:nvPicPr>
                         <pic:blipFill>
@@ -929,7 +1025,7 @@
                         <pic:spPr>
                           <a:xfrm>
                             <a:off x="0" y="0"/>
-                            <a:ext cx="6536236" cy="1284015"/>
+                            <a:ext cx="6320824" cy="1192175"/>
                           </a:xfrm>
                           <a:prstGeom prst="rect">
                             <a:avLst/>
@@ -949,14 +1045,27 @@
             <w:r>
               <w:t xml:space="preserve">Figure </w:t>
             </w:r>
-            <w:fldSimple w:instr=" SEQ Figure \* ARABIC ">
-              <w:r>
-                <w:rPr>
-                  <w:noProof/>
-                </w:rPr>
-                <w:t>2</w:t>
-              </w:r>
-            </w:fldSimple>
+            <w:r>
+              <w:fldChar w:fldCharType="begin"/>
+            </w:r>
+            <w:r>
+              <w:instrText xml:space="preserve"> SEQ Figure \* ARABIC </w:instrText>
+            </w:r>
+            <w:r>
+              <w:fldChar w:fldCharType="separate"/>
+            </w:r>
+            <w:r>
+              <w:rPr>
+                <w:noProof/>
+              </w:rPr>
+              <w:t>2</w:t>
+            </w:r>
+            <w:r>
+              <w:rPr>
+                <w:noProof/>
+              </w:rPr>
+              <w:fldChar w:fldCharType="end"/>
+            </w:r>
             <w:r>
               <w:t xml:space="preserve">: </w:t>
             </w:r>
@@ -1010,14 +1119,11 @@
               <w:keepNext/>
             </w:pPr>
             <w:r>
-              <w:rPr>
-                <w:noProof/>
-              </w:rPr>
               <w:drawing>
-                <wp:inline distT="0" distB="0" distL="0" distR="0" wp14:anchorId="760A58F8" wp14:editId="060420CD">
-                  <wp:extent cx="6577294" cy="1199071"/>
-                  <wp:effectExtent l="0" t="0" r="0" b="1270"/>
-                  <wp:docPr id="1419296672" name="Picture 1419296672" descr="A diagram of a diagram&#10;&#10;Description automatically generated with medium confidence"/>
+                <wp:inline distT="0" distB="0" distL="0" distR="0" wp14:anchorId="1C5B5AF1" wp14:editId="5DBAADC3">
+                  <wp:extent cx="6274144" cy="1441745"/>
+                  <wp:effectExtent l="0" t="0" r="0" b="6350"/>
+                  <wp:docPr id="339911797" name="Picture 1"/>
                   <wp:cNvGraphicFramePr>
                     <a:graphicFrameLocks xmlns:a="http://schemas.openxmlformats.org/drawingml/2006/main" noChangeAspect="1"/>
                   </wp:cNvGraphicFramePr>
@@ -1025,7 +1131,7 @@
                     <a:graphicData uri="http://schemas.openxmlformats.org/drawingml/2006/picture">
                       <pic:pic xmlns:pic="http://schemas.openxmlformats.org/drawingml/2006/picture">
                         <pic:nvPicPr>
-                          <pic:cNvPr id="1419296672" name="Picture 1419296672" descr="A diagram of a diagram&#10;&#10;Description automatically generated with medium confidence"/>
+                          <pic:cNvPr id="339911797" name=""/>
                           <pic:cNvPicPr/>
                         </pic:nvPicPr>
                         <pic:blipFill>
@@ -1037,7 +1143,7 @@
                         <pic:spPr>
                           <a:xfrm>
                             <a:off x="0" y="0"/>
-                            <a:ext cx="6604922" cy="1204108"/>
+                            <a:ext cx="6287896" cy="1444905"/>
                           </a:xfrm>
                           <a:prstGeom prst="rect">
                             <a:avLst/>
@@ -1057,14 +1163,27 @@
             <w:r>
               <w:t xml:space="preserve">Figure </w:t>
             </w:r>
-            <w:fldSimple w:instr=" SEQ Figure \* ARABIC ">
-              <w:r>
-                <w:rPr>
-                  <w:noProof/>
-                </w:rPr>
-                <w:t>3</w:t>
-              </w:r>
-            </w:fldSimple>
+            <w:r>
+              <w:fldChar w:fldCharType="begin"/>
+            </w:r>
+            <w:r>
+              <w:instrText xml:space="preserve"> SEQ Figure \* ARABIC </w:instrText>
+            </w:r>
+            <w:r>
+              <w:fldChar w:fldCharType="separate"/>
+            </w:r>
+            <w:r>
+              <w:rPr>
+                <w:noProof/>
+              </w:rPr>
+              <w:t>3</w:t>
+            </w:r>
+            <w:r>
+              <w:rPr>
+                <w:noProof/>
+              </w:rPr>
+              <w:fldChar w:fldCharType="end"/>
+            </w:r>
             <w:r>
               <w:t>:</w:t>
             </w:r>
@@ -1112,14 +1231,11 @@
               <w:keepNext/>
             </w:pPr>
             <w:r>
-              <w:rPr>
-                <w:noProof/>
-              </w:rPr>
               <w:drawing>
-                <wp:inline distT="0" distB="0" distL="0" distR="0" wp14:anchorId="676B11F1" wp14:editId="119C309B">
-                  <wp:extent cx="6553280" cy="1121434"/>
-                  <wp:effectExtent l="0" t="0" r="0" b="2540"/>
-                  <wp:docPr id="2117584677" name="Picture 2117584677" descr="A diagram of a diagram&#10;&#10;Description automatically generated"/>
+                <wp:inline distT="0" distB="0" distL="0" distR="0" wp14:anchorId="03978250" wp14:editId="098DF19B">
+                  <wp:extent cx="6391533" cy="1717885"/>
+                  <wp:effectExtent l="0" t="0" r="0" b="0"/>
+                  <wp:docPr id="267963955" name="Picture 1"/>
                   <wp:cNvGraphicFramePr>
                     <a:graphicFrameLocks xmlns:a="http://schemas.openxmlformats.org/drawingml/2006/main" noChangeAspect="1"/>
                   </wp:cNvGraphicFramePr>
@@ -1127,7 +1243,7 @@
                     <a:graphicData uri="http://schemas.openxmlformats.org/drawingml/2006/picture">
                       <pic:pic xmlns:pic="http://schemas.openxmlformats.org/drawingml/2006/picture">
                         <pic:nvPicPr>
-                          <pic:cNvPr id="2117584677" name="Picture 2117584677" descr="A diagram of a diagram&#10;&#10;Description automatically generated"/>
+                          <pic:cNvPr id="267963955" name=""/>
                           <pic:cNvPicPr/>
                         </pic:nvPicPr>
                         <pic:blipFill>
@@ -1139,7 +1255,7 @@
                         <pic:spPr>
                           <a:xfrm>
                             <a:off x="0" y="0"/>
-                            <a:ext cx="6560427" cy="1122657"/>
+                            <a:ext cx="6410421" cy="1722962"/>
                           </a:xfrm>
                           <a:prstGeom prst="rect">
                             <a:avLst/>
@@ -1163,14 +1279,27 @@
             <w:r>
               <w:t xml:space="preserve">Figure </w:t>
             </w:r>
-            <w:fldSimple w:instr=" SEQ Figure \* ARABIC ">
-              <w:r>
-                <w:rPr>
-                  <w:noProof/>
-                </w:rPr>
-                <w:t>4</w:t>
-              </w:r>
-            </w:fldSimple>
+            <w:r>
+              <w:fldChar w:fldCharType="begin"/>
+            </w:r>
+            <w:r>
+              <w:instrText xml:space="preserve"> SEQ Figure \* ARABIC </w:instrText>
+            </w:r>
+            <w:r>
+              <w:fldChar w:fldCharType="separate"/>
+            </w:r>
+            <w:r>
+              <w:rPr>
+                <w:noProof/>
+              </w:rPr>
+              <w:t>4</w:t>
+            </w:r>
+            <w:r>
+              <w:rPr>
+                <w:noProof/>
+              </w:rPr>
+              <w:fldChar w:fldCharType="end"/>
+            </w:r>
             <w:r>
               <w:t xml:space="preserve">: </w:t>
             </w:r>
@@ -1290,6 +1419,7 @@
           </w:p>
           <w:p>
             <w:r>
+              <w:lastRenderedPageBreak/>
               <w:t xml:space="preserve">The two outputs are fed into the system through two gain blocks. </w:t>
             </w:r>
           </w:p>
@@ -1324,7 +1454,6 @@
               <w:rPr>
                 <w:rFonts w:eastAsiaTheme="minorEastAsia"/>
               </w:rPr>
-              <w:lastRenderedPageBreak/>
               <w:t>The two gain blocks are fed into a</w:t>
             </w:r>
             <w:r>
@@ -1592,14 +1721,11 @@
               <w:keepNext/>
             </w:pPr>
             <w:r>
-              <w:rPr>
-                <w:noProof/>
-              </w:rPr>
               <w:drawing>
-                <wp:inline distT="0" distB="0" distL="0" distR="0" wp14:anchorId="4C5AA601" wp14:editId="7A102950">
-                  <wp:extent cx="6410325" cy="2056646"/>
-                  <wp:effectExtent l="0" t="0" r="0" b="0"/>
-                  <wp:docPr id="330747891" name="Picture 330747891"/>
+                <wp:inline distT="0" distB="0" distL="0" distR="0" wp14:anchorId="7EE57A7C" wp14:editId="4C9E975C">
+                  <wp:extent cx="5595522" cy="3243649"/>
+                  <wp:effectExtent l="0" t="0" r="5715" b="0"/>
+                  <wp:docPr id="347262938" name="Picture 1"/>
                   <wp:cNvGraphicFramePr>
                     <a:graphicFrameLocks xmlns:a="http://schemas.openxmlformats.org/drawingml/2006/main" noChangeAspect="1"/>
                   </wp:cNvGraphicFramePr>
@@ -1607,17 +1733,11 @@
                     <a:graphicData uri="http://schemas.openxmlformats.org/drawingml/2006/picture">
                       <pic:pic xmlns:pic="http://schemas.openxmlformats.org/drawingml/2006/picture">
                         <pic:nvPicPr>
-                          <pic:cNvPr id="0" name=""/>
+                          <pic:cNvPr id="347262938" name=""/>
                           <pic:cNvPicPr/>
                         </pic:nvPicPr>
                         <pic:blipFill>
-                          <a:blip r:embed="rId19">
-                            <a:extLst>
-                              <a:ext uri="{28A0092B-C50C-407E-A947-70E740481C1C}">
-                                <a14:useLocalDpi xmlns:a14="http://schemas.microsoft.com/office/drawing/2010/main" val="0"/>
-                              </a:ext>
-                            </a:extLst>
-                          </a:blip>
+                          <a:blip r:embed="rId19"/>
                           <a:stretch>
                             <a:fillRect/>
                           </a:stretch>
@@ -1625,7 +1745,7 @@
                         <pic:spPr>
                           <a:xfrm>
                             <a:off x="0" y="0"/>
-                            <a:ext cx="6410325" cy="2056646"/>
+                            <a:ext cx="5605873" cy="3249649"/>
                           </a:xfrm>
                           <a:prstGeom prst="rect">
                             <a:avLst/>
@@ -1640,19 +1760,32 @@
           </w:p>
           <w:p>
             <w:pPr>
-              <w:pStyle w:val="Caption"/>
+              <w:keepNext/>
             </w:pPr>
             <w:r>
               <w:t xml:space="preserve">Figure </w:t>
             </w:r>
-            <w:fldSimple w:instr=" SEQ Figure \* ARABIC ">
-              <w:r>
-                <w:rPr>
-                  <w:noProof/>
-                </w:rPr>
-                <w:t>5</w:t>
-              </w:r>
-            </w:fldSimple>
+            <w:r>
+              <w:fldChar w:fldCharType="begin"/>
+            </w:r>
+            <w:r>
+              <w:instrText xml:space="preserve"> SEQ Figure \* ARABIC </w:instrText>
+            </w:r>
+            <w:r>
+              <w:fldChar w:fldCharType="separate"/>
+            </w:r>
+            <w:r>
+              <w:rPr>
+                <w:noProof/>
+              </w:rPr>
+              <w:t>5</w:t>
+            </w:r>
+            <w:r>
+              <w:rPr>
+                <w:noProof/>
+              </w:rPr>
+              <w:fldChar w:fldCharType="end"/>
+            </w:r>
             <w:r>
               <w:t xml:space="preserve">: </w:t>
             </w:r>
@@ -1934,13 +2067,8 @@
             <w:r>
               <w:t xml:space="preserve"> will decrease based on the ma</w:t>
             </w:r>
-            <w:proofErr w:type="spellStart"/>
-            <w:r>
-              <w:t>gnitude</w:t>
-            </w:r>
-            <w:proofErr w:type="spellEnd"/>
-            <w:r>
-              <w:t xml:space="preserve"> of </w:t>
+            <w:r>
+              <w:t xml:space="preserve">gnitude of </w:t>
             </w:r>
             <m:oMath>
               <m:r>
@@ -1996,6 +2124,7 @@
           </w:p>
           <w:p>
             <w:r>
+              <w:lastRenderedPageBreak/>
               <w:t>The input</w:t>
             </w:r>
             <w:r>
@@ -2129,7 +2258,6 @@
         </w:numPr>
       </w:pPr>
       <w:r>
-        <w:lastRenderedPageBreak/>
         <w:t xml:space="preserve">And      V. </w:t>
       </w:r>
       <w:r>
@@ -2164,14 +2292,11 @@
               <w:keepNext/>
             </w:pPr>
             <w:r>
-              <w:rPr>
-                <w:noProof/>
-              </w:rPr>
               <w:drawing>
-                <wp:inline distT="0" distB="0" distL="0" distR="0" wp14:anchorId="7C8B24B5" wp14:editId="3D34B932">
-                  <wp:extent cx="6248400" cy="3313455"/>
-                  <wp:effectExtent l="0" t="0" r="0" b="1270"/>
-                  <wp:docPr id="56014474" name="Picture 56014474"/>
+                <wp:inline distT="0" distB="0" distL="0" distR="0" wp14:anchorId="45C850ED" wp14:editId="6580CE97">
+                  <wp:extent cx="6122773" cy="2592204"/>
+                  <wp:effectExtent l="0" t="0" r="0" b="0"/>
+                  <wp:docPr id="929293736" name="Picture 1"/>
                   <wp:cNvGraphicFramePr>
                     <a:graphicFrameLocks xmlns:a="http://schemas.openxmlformats.org/drawingml/2006/main" noChangeAspect="1"/>
                   </wp:cNvGraphicFramePr>
@@ -2179,7 +2304,7 @@
                     <a:graphicData uri="http://schemas.openxmlformats.org/drawingml/2006/picture">
                       <pic:pic xmlns:pic="http://schemas.openxmlformats.org/drawingml/2006/picture">
                         <pic:nvPicPr>
-                          <pic:cNvPr id="56014474" name=""/>
+                          <pic:cNvPr id="929293736" name=""/>
                           <pic:cNvPicPr/>
                         </pic:nvPicPr>
                         <pic:blipFill>
@@ -2191,7 +2316,7 @@
                         <pic:spPr>
                           <a:xfrm>
                             <a:off x="0" y="0"/>
-                            <a:ext cx="6257637" cy="3318353"/>
+                            <a:ext cx="6140002" cy="2599498"/>
                           </a:xfrm>
                           <a:prstGeom prst="rect">
                             <a:avLst/>
@@ -2211,14 +2336,27 @@
             <w:r>
               <w:t xml:space="preserve">Figure </w:t>
             </w:r>
-            <w:fldSimple w:instr=" SEQ Figure \* ARABIC ">
-              <w:r>
-                <w:rPr>
-                  <w:noProof/>
-                </w:rPr>
-                <w:t>6</w:t>
-              </w:r>
-            </w:fldSimple>
+            <w:r>
+              <w:fldChar w:fldCharType="begin"/>
+            </w:r>
+            <w:r>
+              <w:instrText xml:space="preserve"> SEQ Figure \* ARABIC </w:instrText>
+            </w:r>
+            <w:r>
+              <w:fldChar w:fldCharType="separate"/>
+            </w:r>
+            <w:r>
+              <w:rPr>
+                <w:noProof/>
+              </w:rPr>
+              <w:t>6</w:t>
+            </w:r>
+            <w:r>
+              <w:rPr>
+                <w:noProof/>
+              </w:rPr>
+              <w:fldChar w:fldCharType="end"/>
+            </w:r>
             <w:r>
               <w:t xml:space="preserve">: </w:t>
             </w:r>
@@ -2407,14 +2545,11 @@
               <w:keepNext/>
             </w:pPr>
             <w:r>
-              <w:rPr>
-                <w:noProof/>
-              </w:rPr>
               <w:drawing>
-                <wp:inline distT="0" distB="0" distL="0" distR="0" wp14:anchorId="3F81339E" wp14:editId="1555C73B">
-                  <wp:extent cx="2957512" cy="1406415"/>
-                  <wp:effectExtent l="0" t="0" r="0" b="3810"/>
-                  <wp:docPr id="971359690" name="Picture 971359690"/>
+                <wp:inline distT="0" distB="0" distL="0" distR="0" wp14:anchorId="301D9198" wp14:editId="4B469849">
+                  <wp:extent cx="3815149" cy="1352035"/>
+                  <wp:effectExtent l="0" t="0" r="0" b="635"/>
+                  <wp:docPr id="1631122887" name="Picture 1"/>
                   <wp:cNvGraphicFramePr>
                     <a:graphicFrameLocks xmlns:a="http://schemas.openxmlformats.org/drawingml/2006/main" noChangeAspect="1"/>
                   </wp:cNvGraphicFramePr>
@@ -2422,7 +2557,7 @@
                     <a:graphicData uri="http://schemas.openxmlformats.org/drawingml/2006/picture">
                       <pic:pic xmlns:pic="http://schemas.openxmlformats.org/drawingml/2006/picture">
                         <pic:nvPicPr>
-                          <pic:cNvPr id="971359690" name=""/>
+                          <pic:cNvPr id="1631122887" name=""/>
                           <pic:cNvPicPr/>
                         </pic:nvPicPr>
                         <pic:blipFill>
@@ -2434,7 +2569,7 @@
                         <pic:spPr>
                           <a:xfrm>
                             <a:off x="0" y="0"/>
-                            <a:ext cx="2968432" cy="1411608"/>
+                            <a:ext cx="3833916" cy="1358686"/>
                           </a:xfrm>
                           <a:prstGeom prst="rect">
                             <a:avLst/>
@@ -2454,14 +2589,27 @@
             <w:r>
               <w:t xml:space="preserve">Figure </w:t>
             </w:r>
-            <w:fldSimple w:instr=" SEQ Figure \* ARABIC ">
-              <w:r>
-                <w:rPr>
-                  <w:noProof/>
-                </w:rPr>
-                <w:t>7</w:t>
-              </w:r>
-            </w:fldSimple>
+            <w:r>
+              <w:fldChar w:fldCharType="begin"/>
+            </w:r>
+            <w:r>
+              <w:instrText xml:space="preserve"> SEQ Figure \* ARABIC </w:instrText>
+            </w:r>
+            <w:r>
+              <w:fldChar w:fldCharType="separate"/>
+            </w:r>
+            <w:r>
+              <w:rPr>
+                <w:noProof/>
+              </w:rPr>
+              <w:t>7</w:t>
+            </w:r>
+            <w:r>
+              <w:rPr>
+                <w:noProof/>
+              </w:rPr>
+              <w:fldChar w:fldCharType="end"/>
+            </w:r>
             <w:r>
               <w:t xml:space="preserve">: </w:t>
             </w:r>
@@ -2597,11 +2745,12 @@
               <w:rPr>
                 <w:noProof/>
               </w:rPr>
+              <w:lastRenderedPageBreak/>
               <w:drawing>
-                <wp:inline distT="0" distB="0" distL="0" distR="0" wp14:anchorId="071AD97F" wp14:editId="3E43B961">
-                  <wp:extent cx="4424362" cy="1430725"/>
-                  <wp:effectExtent l="0" t="0" r="0" b="0"/>
-                  <wp:docPr id="1818338555" name="Picture 1818338555"/>
+                <wp:inline distT="0" distB="0" distL="0" distR="0" wp14:anchorId="10281DED" wp14:editId="59C3E929">
+                  <wp:extent cx="4463879" cy="1268022"/>
+                  <wp:effectExtent l="0" t="0" r="0" b="8890"/>
+                  <wp:docPr id="595785083" name="Picture 1"/>
                   <wp:cNvGraphicFramePr>
                     <a:graphicFrameLocks xmlns:a="http://schemas.openxmlformats.org/drawingml/2006/main" noChangeAspect="1"/>
                   </wp:cNvGraphicFramePr>
@@ -2609,7 +2758,7 @@
                     <a:graphicData uri="http://schemas.openxmlformats.org/drawingml/2006/picture">
                       <pic:pic xmlns:pic="http://schemas.openxmlformats.org/drawingml/2006/picture">
                         <pic:nvPicPr>
-                          <pic:cNvPr id="1818338555" name=""/>
+                          <pic:cNvPr id="595785083" name=""/>
                           <pic:cNvPicPr/>
                         </pic:nvPicPr>
                         <pic:blipFill>
@@ -2621,7 +2770,7 @@
                         <pic:spPr>
                           <a:xfrm>
                             <a:off x="0" y="0"/>
-                            <a:ext cx="4430624" cy="1432750"/>
+                            <a:ext cx="4486233" cy="1274372"/>
                           </a:xfrm>
                           <a:prstGeom prst="rect">
                             <a:avLst/>
@@ -2641,14 +2790,27 @@
             <w:r>
               <w:t xml:space="preserve">Figure </w:t>
             </w:r>
-            <w:fldSimple w:instr=" SEQ Figure \* ARABIC ">
-              <w:r>
-                <w:rPr>
-                  <w:noProof/>
-                </w:rPr>
-                <w:t>8</w:t>
-              </w:r>
-            </w:fldSimple>
+            <w:r>
+              <w:fldChar w:fldCharType="begin"/>
+            </w:r>
+            <w:r>
+              <w:instrText xml:space="preserve"> SEQ Figure \* ARABIC </w:instrText>
+            </w:r>
+            <w:r>
+              <w:fldChar w:fldCharType="separate"/>
+            </w:r>
+            <w:r>
+              <w:rPr>
+                <w:noProof/>
+              </w:rPr>
+              <w:t>8</w:t>
+            </w:r>
+            <w:r>
+              <w:rPr>
+                <w:noProof/>
+              </w:rPr>
+              <w:fldChar w:fldCharType="end"/>
+            </w:r>
             <w:r>
               <w:t>: Showing a block diagram of the Coordi</w:t>
             </w:r>
@@ -2656,8 +2818,13 @@
               <w:t xml:space="preserve">nates </w:t>
             </w:r>
             <w:r>
-              <w:t>Block from figure 6</w:t>
-            </w:r>
+              <w:t xml:space="preserve">Block from figure </w:t>
+            </w:r>
+            <w:proofErr w:type="gramStart"/>
+            <w:r>
+              <w:t>6</w:t>
+            </w:r>
+            <w:proofErr w:type="gramEnd"/>
           </w:p>
           <w:p/>
         </w:tc>
@@ -3206,14 +3373,11 @@
               <w:keepNext/>
             </w:pPr>
             <w:r>
-              <w:rPr>
-                <w:noProof/>
-              </w:rPr>
               <w:drawing>
-                <wp:inline distT="0" distB="0" distL="0" distR="0" wp14:anchorId="794CBA9D" wp14:editId="6C5D4360">
-                  <wp:extent cx="4488961" cy="2662238"/>
-                  <wp:effectExtent l="0" t="0" r="6985" b="5080"/>
-                  <wp:docPr id="231465976" name="Picture 231465976"/>
+                <wp:inline distT="0" distB="0" distL="0" distR="0" wp14:anchorId="2F2C311D" wp14:editId="54CC41CB">
+                  <wp:extent cx="5856061" cy="3379573"/>
+                  <wp:effectExtent l="0" t="0" r="0" b="0"/>
+                  <wp:docPr id="712397041" name="Picture 1"/>
                   <wp:cNvGraphicFramePr>
                     <a:graphicFrameLocks xmlns:a="http://schemas.openxmlformats.org/drawingml/2006/main" noChangeAspect="1"/>
                   </wp:cNvGraphicFramePr>
@@ -3221,7 +3385,7 @@
                     <a:graphicData uri="http://schemas.openxmlformats.org/drawingml/2006/picture">
                       <pic:pic xmlns:pic="http://schemas.openxmlformats.org/drawingml/2006/picture">
                         <pic:nvPicPr>
-                          <pic:cNvPr id="231465976" name=""/>
+                          <pic:cNvPr id="712397041" name=""/>
                           <pic:cNvPicPr/>
                         </pic:nvPicPr>
                         <pic:blipFill>
@@ -3233,7 +3397,7 @@
                         <pic:spPr>
                           <a:xfrm>
                             <a:off x="0" y="0"/>
-                            <a:ext cx="4519705" cy="2680471"/>
+                            <a:ext cx="5915485" cy="3413867"/>
                           </a:xfrm>
                           <a:prstGeom prst="rect">
                             <a:avLst/>
@@ -3253,14 +3417,27 @@
             <w:r>
               <w:t xml:space="preserve">Figure </w:t>
             </w:r>
-            <w:fldSimple w:instr=" SEQ Figure \* ARABIC ">
-              <w:r>
-                <w:rPr>
-                  <w:noProof/>
-                </w:rPr>
-                <w:t>9</w:t>
-              </w:r>
-            </w:fldSimple>
+            <w:r>
+              <w:fldChar w:fldCharType="begin"/>
+            </w:r>
+            <w:r>
+              <w:instrText xml:space="preserve"> SEQ Figure \* ARABIC </w:instrText>
+            </w:r>
+            <w:r>
+              <w:fldChar w:fldCharType="separate"/>
+            </w:r>
+            <w:r>
+              <w:rPr>
+                <w:noProof/>
+              </w:rPr>
+              <w:t>9</w:t>
+            </w:r>
+            <w:r>
+              <w:rPr>
+                <w:noProof/>
+              </w:rPr>
+              <w:fldChar w:fldCharType="end"/>
+            </w:r>
             <w:r>
               <w:t xml:space="preserve">: Showing a block diagram of the </w:t>
             </w:r>
@@ -3282,14 +3459,12 @@
               <w:keepNext/>
             </w:pPr>
             <w:r>
-              <w:rPr>
-                <w:noProof/>
-              </w:rPr>
+              <w:lastRenderedPageBreak/>
               <w:drawing>
-                <wp:inline distT="0" distB="0" distL="0" distR="0" wp14:anchorId="01246F07" wp14:editId="5940804F">
-                  <wp:extent cx="6086104" cy="2852316"/>
-                  <wp:effectExtent l="0" t="0" r="0" b="5715"/>
-                  <wp:docPr id="805479828" name="Picture 805479828"/>
+                <wp:inline distT="0" distB="0" distL="0" distR="0" wp14:anchorId="681DFD4D" wp14:editId="6A0AF26F">
+                  <wp:extent cx="4772797" cy="2736172"/>
+                  <wp:effectExtent l="0" t="0" r="0" b="7620"/>
+                  <wp:docPr id="2116343989" name="Picture 1"/>
                   <wp:cNvGraphicFramePr>
                     <a:graphicFrameLocks xmlns:a="http://schemas.openxmlformats.org/drawingml/2006/main" noChangeAspect="1"/>
                   </wp:cNvGraphicFramePr>
@@ -3297,7 +3472,7 @@
                     <a:graphicData uri="http://schemas.openxmlformats.org/drawingml/2006/picture">
                       <pic:pic xmlns:pic="http://schemas.openxmlformats.org/drawingml/2006/picture">
                         <pic:nvPicPr>
-                          <pic:cNvPr id="805479828" name=""/>
+                          <pic:cNvPr id="2116343989" name=""/>
                           <pic:cNvPicPr/>
                         </pic:nvPicPr>
                         <pic:blipFill>
@@ -3309,7 +3484,7 @@
                         <pic:spPr>
                           <a:xfrm>
                             <a:off x="0" y="0"/>
-                            <a:ext cx="6138269" cy="2876764"/>
+                            <a:ext cx="4792295" cy="2747350"/>
                           </a:xfrm>
                           <a:prstGeom prst="rect">
                             <a:avLst/>
@@ -3329,14 +3504,27 @@
             <w:r>
               <w:t xml:space="preserve">Figure </w:t>
             </w:r>
-            <w:fldSimple w:instr=" SEQ Figure \* ARABIC ">
-              <w:r>
-                <w:rPr>
-                  <w:noProof/>
-                </w:rPr>
-                <w:t>10</w:t>
-              </w:r>
-            </w:fldSimple>
+            <w:r>
+              <w:fldChar w:fldCharType="begin"/>
+            </w:r>
+            <w:r>
+              <w:instrText xml:space="preserve"> SEQ Figure \* ARABIC </w:instrText>
+            </w:r>
+            <w:r>
+              <w:fldChar w:fldCharType="separate"/>
+            </w:r>
+            <w:r>
+              <w:rPr>
+                <w:noProof/>
+              </w:rPr>
+              <w:t>10</w:t>
+            </w:r>
+            <w:r>
+              <w:rPr>
+                <w:noProof/>
+              </w:rPr>
+              <w:fldChar w:fldCharType="end"/>
+            </w:r>
             <w:r>
               <w:t xml:space="preserve">: Showing a block diagram of the ModeDefiner Block from figure 6 </w:t>
             </w:r>
@@ -3374,7 +3562,6 @@
               </w:rPr>
             </w:pPr>
             <w:r>
-              <w:lastRenderedPageBreak/>
               <w:t xml:space="preserve">This chart takes in </w:t>
             </w:r>
             <w:r>
@@ -3882,11 +4069,6 @@
         </w:tc>
       </w:tr>
     </w:tbl>
-    <w:p>
-      <w:pPr>
-        <w:pStyle w:val="Caption"/>
-      </w:pPr>
-    </w:p>
     <w:p/>
     <w:sectPr>
       <w:headerReference w:type="default" r:id="rId28"/>
@@ -3945,12 +4127,7 @@
     </w:r>
     <w:r>
       <w:tab/>
-    </w:r>
-    <w:r>
-      <w:t>FRS</w:t>
-    </w:r>
-    <w:r>
-      <w:t>KIA001, CLRCAM007</w:t>
+      <w:t>FRSKIA001, CLRCAM007</w:t>
     </w:r>
     <w:r>
       <w:t xml:space="preserve"> and</w:t>
@@ -3992,6 +4169,9 @@
   <w:p>
     <w:pPr>
       <w:pStyle w:val="Header"/>
+      <w:rPr>
+        <w:lang w:val="en-US"/>
+      </w:rPr>
     </w:pPr>
     <w:r>
       <w:t>Milestone 2 Report</w:t>
@@ -6079,6 +6259,19 @@
 </file>
 
 <file path=customXml/item2.xml><?xml version="1.0" encoding="utf-8"?>
+<?mso-contentType ?>
+<FormTemplates xmlns="http://schemas.microsoft.com/sharepoint/v3/contenttype/forms">
+  <Display>DocumentLibraryForm</Display>
+  <Edit>DocumentLibraryForm</Edit>
+  <New>DocumentLibraryForm</New>
+</FormTemplates>
+</file>
+
+<file path=customXml/item3.xml><?xml version="1.0" encoding="utf-8"?>
+<b:Sources xmlns:b="http://schemas.openxmlformats.org/officeDocument/2006/bibliography" xmlns="http://schemas.openxmlformats.org/officeDocument/2006/bibliography" SelectedStyle="\APASixthEditionOfficeOnline.xsl" StyleName="APA" Version="6"/>
+</file>
+
+<file path=customXml/item4.xml><?xml version="1.0" encoding="utf-8"?>
 <ct:contentTypeSchema xmlns:ct="http://schemas.microsoft.com/office/2006/metadata/contentType" xmlns:ma="http://schemas.microsoft.com/office/2006/metadata/properties/metaAttributes" ct:_="" ma:_="" ma:contentTypeName="Document" ma:contentTypeID="0x010100BDFAF7BDC047014D82ABF463CCB4A232" ma:contentTypeVersion="15" ma:contentTypeDescription="Create a new document." ma:contentTypeScope="" ma:versionID="2d45be12059f63060d64a69ae9063d41">
   <xsd:schema xmlns:xsd="http://www.w3.org/2001/XMLSchema" xmlns:xs="http://www.w3.org/2001/XMLSchema" xmlns:p="http://schemas.microsoft.com/office/2006/metadata/properties" xmlns:ns3="a58a0a87-b044-4cb8-b00b-90b8f7b20782" xmlns:ns4="a2a4f61a-e929-411d-9896-6225b7f9bf74" targetNamespace="http://schemas.microsoft.com/office/2006/metadata/properties" ma:root="true" ma:fieldsID="ce2a519d4090dc2641cbecb45973f8dc" ns3:_="" ns4:_="">
     <xsd:import namespace="a58a0a87-b044-4cb8-b00b-90b8f7b20782"/>
@@ -6313,19 +6506,6 @@
 </ct:contentTypeSchema>
 </file>
 
-<file path=customXml/item3.xml><?xml version="1.0" encoding="utf-8"?>
-<b:Sources xmlns:b="http://schemas.openxmlformats.org/officeDocument/2006/bibliography" xmlns="http://schemas.openxmlformats.org/officeDocument/2006/bibliography" SelectedStyle="\APASixthEditionOfficeOnline.xsl" StyleName="APA" Version="6"/>
-</file>
-
-<file path=customXml/item4.xml><?xml version="1.0" encoding="utf-8"?>
-<?mso-contentType ?>
-<FormTemplates xmlns="http://schemas.microsoft.com/sharepoint/v3/contenttype/forms">
-  <Display>DocumentLibraryForm</Display>
-  <Edit>DocumentLibraryForm</Edit>
-  <New>DocumentLibraryForm</New>
-</FormTemplates>
-</file>
-
 <file path=customXml/itemProps1.xml><?xml version="1.0" encoding="utf-8"?>
 <ds:datastoreItem xmlns:ds="http://schemas.openxmlformats.org/officeDocument/2006/customXml" ds:itemID="{B332CC41-CA06-4631-869B-35517B7D6441}">
   <ds:schemaRefs>
@@ -6337,6 +6517,22 @@
 </file>
 
 <file path=customXml/itemProps2.xml><?xml version="1.0" encoding="utf-8"?>
+<ds:datastoreItem xmlns:ds="http://schemas.openxmlformats.org/officeDocument/2006/customXml" ds:itemID="{6764415C-BA63-46BB-98C3-68D46FB283C9}">
+  <ds:schemaRefs>
+    <ds:schemaRef ds:uri="http://schemas.microsoft.com/sharepoint/v3/contenttype/forms"/>
+  </ds:schemaRefs>
+</ds:datastoreItem>
+</file>
+
+<file path=customXml/itemProps3.xml><?xml version="1.0" encoding="utf-8"?>
+<ds:datastoreItem xmlns:ds="http://schemas.openxmlformats.org/officeDocument/2006/customXml" ds:itemID="{82D9C0DC-6058-4A3C-A52B-3A432E9334B9}">
+  <ds:schemaRefs>
+    <ds:schemaRef ds:uri="http://schemas.openxmlformats.org/officeDocument/2006/bibliography"/>
+  </ds:schemaRefs>
+</ds:datastoreItem>
+</file>
+
+<file path=customXml/itemProps4.xml><?xml version="1.0" encoding="utf-8"?>
 <ds:datastoreItem xmlns:ds="http://schemas.openxmlformats.org/officeDocument/2006/customXml" ds:itemID="{299BE276-49AE-4842-B236-73C51568CC0A}">
   <ds:schemaRefs>
     <ds:schemaRef ds:uri="http://schemas.microsoft.com/office/2006/metadata/contentType"/>
@@ -6353,20 +6549,4 @@
     <ds:schemaRef ds:uri="http://schemas.microsoft.com/internal/obd"/>
   </ds:schemaRefs>
 </ds:datastoreItem>
-</file>
-
-<file path=customXml/itemProps3.xml><?xml version="1.0" encoding="utf-8"?>
-<ds:datastoreItem xmlns:ds="http://schemas.openxmlformats.org/officeDocument/2006/customXml" ds:itemID="{82D9C0DC-6058-4A3C-A52B-3A432E9334B9}">
-  <ds:schemaRefs>
-    <ds:schemaRef ds:uri="http://schemas.openxmlformats.org/officeDocument/2006/bibliography"/>
-  </ds:schemaRefs>
-</ds:datastoreItem>
-</file>
-
-<file path=customXml/itemProps4.xml><?xml version="1.0" encoding="utf-8"?>
-<ds:datastoreItem xmlns:ds="http://schemas.openxmlformats.org/officeDocument/2006/customXml" ds:itemID="{6764415C-BA63-46BB-98C3-68D46FB283C9}">
-  <ds:schemaRefs>
-    <ds:schemaRef ds:uri="http://schemas.microsoft.com/sharepoint/v3/contenttype/forms"/>
-  </ds:schemaRefs>
-</ds:datastoreItem>
 </file>
</xml_diff>

<commit_message>
Added .zip and fixed issues in the sim files
</commit_message>
<xml_diff>
--- a/Milestones/Milestone 2/EEE3099S_2023_PAPER_DESIGN_GROUP_10_CLRCAM007_FRSKIA001_PLLTHI032.docx
+++ b/Milestones/Milestone 2/EEE3099S_2023_PAPER_DESIGN_GROUP_10_CLRCAM007_FRSKIA001_PLLTHI032.docx
@@ -375,14 +375,59 @@
           </w:p>
         </w:tc>
       </w:tr>
+      <w:tr>
+        <w:tc>
+          <w:tcPr>
+            <w:tcW w:w="10456" w:type="dxa"/>
+          </w:tcPr>
+          <w:p>
+            <w:r>
+              <w:t xml:space="preserve">Instruction for simulation: Prior to running any algorithms, first run the </w:t>
+            </w:r>
+            <m:oMath>
+              <m:r>
+                <w:rPr>
+                  <w:rFonts w:ascii="Cambria Math" w:hAnsi="Cambria Math"/>
+                </w:rPr>
+                <m:t>installMRTToolbox</m:t>
+              </m:r>
+            </m:oMath>
+            <w:r>
+              <w:rPr>
+                <w:rFonts w:eastAsiaTheme="minorEastAsia"/>
+              </w:rPr>
+              <w:t xml:space="preserve"> and </w:t>
+            </w:r>
+            <m:oMath>
+              <m:r>
+                <w:rPr>
+                  <w:rFonts w:ascii="Cambria Math" w:eastAsiaTheme="minorEastAsia" w:hAnsi="Cambria Math"/>
+                </w:rPr>
+                <m:t>robotParameters</m:t>
+              </m:r>
+            </m:oMath>
+            <w:r>
+              <w:rPr>
+                <w:rFonts w:eastAsiaTheme="minorEastAsia"/>
+              </w:rPr>
+              <w:t xml:space="preserve">. </w:t>
+            </w:r>
+            <w:r>
+              <w:rPr>
+                <w:rFonts w:eastAsiaTheme="minorEastAsia"/>
+              </w:rPr>
+              <w:t xml:space="preserve">Ensure that you set the points interactively (on the start line). </w:t>
+            </w:r>
+          </w:p>
+        </w:tc>
+      </w:tr>
     </w:tbl>
-    <w:p/>
     <w:p>
       <w:pPr>
         <w:pStyle w:val="Heading1"/>
         <w:numPr>
           <w:ilvl w:val="0"/>
-          <w:numId w:val="5"/>
+          <w:numId w:val="12"/>
         </w:numPr>
       </w:pPr>
       <w:r>
@@ -420,10 +465,10 @@
                 <w:noProof/>
               </w:rPr>
               <w:drawing>
-                <wp:inline distT="0" distB="0" distL="0" distR="0" wp14:anchorId="4D1A14A8" wp14:editId="7C974001">
-                  <wp:extent cx="6645910" cy="1167130"/>
-                  <wp:effectExtent l="0" t="0" r="2540" b="0"/>
-                  <wp:docPr id="835726118" name="Picture 1"/>
+                <wp:inline distT="0" distB="0" distL="0" distR="0" wp14:anchorId="05120FDF" wp14:editId="2770D442">
+                  <wp:extent cx="6432606" cy="1239073"/>
+                  <wp:effectExtent l="0" t="0" r="6350" b="0"/>
+                  <wp:docPr id="1496956999" name="Picture 1"/>
                   <wp:cNvGraphicFramePr>
                     <a:graphicFrameLocks xmlns:a="http://schemas.openxmlformats.org/drawingml/2006/main" noChangeAspect="1"/>
                   </wp:cNvGraphicFramePr>
@@ -431,7 +476,7 @@
                     <a:graphicData uri="http://schemas.openxmlformats.org/drawingml/2006/picture">
                       <pic:pic xmlns:pic="http://schemas.openxmlformats.org/drawingml/2006/picture">
                         <pic:nvPicPr>
-                          <pic:cNvPr id="835726118" name=""/>
+                          <pic:cNvPr id="1496956999" name=""/>
                           <pic:cNvPicPr/>
                         </pic:nvPicPr>
                         <pic:blipFill>
@@ -443,7 +488,7 @@
                         <pic:spPr>
                           <a:xfrm>
                             <a:off x="0" y="0"/>
-                            <a:ext cx="6645910" cy="1167130"/>
+                            <a:ext cx="6446194" cy="1241690"/>
                           </a:xfrm>
                           <a:prstGeom prst="rect">
                             <a:avLst/>
@@ -621,7 +666,6 @@
               <w:rPr>
                 <w:rFonts w:eastAsiaTheme="minorEastAsia"/>
               </w:rPr>
-              <w:lastRenderedPageBreak/>
               <w:t xml:space="preserve">The two gain blocks are fed into </w:t>
             </w:r>
             <w:r>
@@ -860,6 +904,100 @@
             <w:r>
               <w:t xml:space="preserve">. </w:t>
             </w:r>
+          </w:p>
+          <w:p>
+            <w:r>
+              <w:t xml:space="preserve">Instruction for running the sim: </w:t>
+            </w:r>
+          </w:p>
+          <w:p>
+            <w:pPr>
+              <w:rPr>
+                <w:rFonts w:eastAsiaTheme="minorEastAsia"/>
+              </w:rPr>
+            </w:pPr>
+            <m:oMathPara>
+              <m:oMath>
+                <m:r>
+                  <w:rPr>
+                    <w:rFonts w:ascii="Cambria Math" w:hAnsi="Cambria Math"/>
+                  </w:rPr>
+                  <m:t xml:space="preserve">Start X </m:t>
+                </m:r>
+                <m:d>
+                  <m:dPr>
+                    <m:ctrlPr>
+                      <w:rPr>
+                        <w:rFonts w:ascii="Cambria Math" w:hAnsi="Cambria Math"/>
+                        <w:i/>
+                      </w:rPr>
+                    </m:ctrlPr>
+                  </m:dPr>
+                  <m:e>
+                    <m:r>
+                      <w:rPr>
+                        <w:rFonts w:ascii="Cambria Math" w:hAnsi="Cambria Math"/>
+                      </w:rPr>
+                      <m:t>m</m:t>
+                    </m:r>
+                  </m:e>
+                </m:d>
+                <m:r>
+                  <w:rPr>
+                    <w:rFonts w:ascii="Cambria Math" w:hAnsi="Cambria Math"/>
+                  </w:rPr>
+                  <m:t xml:space="preserve">→0.5;Start Y </m:t>
+                </m:r>
+                <m:d>
+                  <m:dPr>
+                    <m:ctrlPr>
+                      <w:rPr>
+                        <w:rFonts w:ascii="Cambria Math" w:hAnsi="Cambria Math"/>
+                        <w:i/>
+                      </w:rPr>
+                    </m:ctrlPr>
+                  </m:dPr>
+                  <m:e>
+                    <m:r>
+                      <w:rPr>
+                        <w:rFonts w:ascii="Cambria Math" w:hAnsi="Cambria Math"/>
+                      </w:rPr>
+                      <m:t>m</m:t>
+                    </m:r>
+                  </m:e>
+                </m:d>
+                <m:r>
+                  <w:rPr>
+                    <w:rFonts w:ascii="Cambria Math" w:hAnsi="Cambria Math"/>
+                  </w:rPr>
+                  <m:t xml:space="preserve">→0.1;Theta </m:t>
+                </m:r>
+                <m:d>
+                  <m:dPr>
+                    <m:ctrlPr>
+                      <w:rPr>
+                        <w:rFonts w:ascii="Cambria Math" w:hAnsi="Cambria Math"/>
+                        <w:i/>
+                      </w:rPr>
+                    </m:ctrlPr>
+                  </m:dPr>
+                  <m:e>
+                    <m:r>
+                      <w:rPr>
+                        <w:rFonts w:ascii="Cambria Math" w:hAnsi="Cambria Math"/>
+                      </w:rPr>
+                      <m:t>deg</m:t>
+                    </m:r>
+                  </m:e>
+                </m:d>
+                <m:r>
+                  <w:rPr>
+                    <w:rFonts w:ascii="Cambria Math" w:hAnsi="Cambria Math"/>
+                  </w:rPr>
+                  <m:t>=90</m:t>
+                </m:r>
+              </m:oMath>
+            </m:oMathPara>
           </w:p>
         </w:tc>
       </w:tr>
@@ -1283,7 +1421,6 @@
           </w:p>
           <w:p>
             <w:r>
-              <w:lastRenderedPageBreak/>
               <w:t xml:space="preserve">The two outputs are fed into the system through two gain blocks. </w:t>
             </w:r>
           </w:p>
@@ -1550,7 +1687,6 @@
         </w:tc>
       </w:tr>
     </w:tbl>
-    <w:p/>
     <w:p>
       <w:pPr>
         <w:pStyle w:val="Heading1"/>
@@ -1908,6 +2044,7 @@
           </w:p>
           <w:p>
             <w:r>
+              <w:lastRenderedPageBreak/>
               <w:t xml:space="preserve">The </w:t>
             </w:r>
             <m:oMath>
@@ -1978,7 +2115,6 @@
           </w:p>
           <w:p>
             <w:r>
-              <w:lastRenderedPageBreak/>
               <w:t>The input</w:t>
             </w:r>
             <w:r>
@@ -2098,11 +2234,16 @@
               </w:rPr>
               <w:t xml:space="preserve">. </w:t>
             </w:r>
+            <w:r>
+              <w:rPr>
+                <w:rFonts w:eastAsiaTheme="minorEastAsia"/>
+              </w:rPr>
+              <w:t xml:space="preserve">Set the start point interactively, starting on the line for optimal results. </w:t>
+            </w:r>
           </w:p>
         </w:tc>
       </w:tr>
     </w:tbl>
-    <w:p/>
     <w:p>
       <w:pPr>
         <w:pStyle w:val="Heading1"/>
@@ -2639,13 +2780,8 @@
               <w:t xml:space="preserve">nates </w:t>
             </w:r>
             <w:r>
-              <w:t xml:space="preserve">Block from figure </w:t>
-            </w:r>
-            <w:proofErr w:type="gramStart"/>
-            <w:r>
-              <w:t>6</w:t>
-            </w:r>
-            <w:proofErr w:type="gramEnd"/>
+              <w:t>Block from figure 6</w:t>
+            </w:r>
           </w:p>
           <w:p/>
         </w:tc>
@@ -4573,6 +4709,95 @@
     </w:lvl>
   </w:abstractNum>
   <w:abstractNum w:abstractNumId="6" w15:restartNumberingAfterBreak="0">
+    <w:nsid w:val="3DFC1F6B"/>
+    <w:multiLevelType w:val="hybridMultilevel"/>
+    <w:tmpl w:val="AAA03270"/>
+    <w:lvl w:ilvl="0" w:tplc="8CCC096A">
+      <w:start w:val="1"/>
+      <w:numFmt w:val="lowerRoman"/>
+      <w:lvlText w:val="%1."/>
+      <w:lvlJc w:val="left"/>
+      <w:pPr>
+        <w:ind w:left="1080" w:hanging="720"/>
+      </w:pPr>
+      <w:rPr>
+        <w:rFonts w:hint="default"/>
+      </w:rPr>
+    </w:lvl>
+    <w:lvl w:ilvl="1" w:tplc="1C090019" w:tentative="1">
+      <w:start w:val="1"/>
+      <w:numFmt w:val="lowerLetter"/>
+      <w:lvlText w:val="%2."/>
+      <w:lvlJc w:val="left"/>
+      <w:pPr>
+        <w:ind w:left="1440" w:hanging="360"/>
+      </w:pPr>
+    </w:lvl>
+    <w:lvl w:ilvl="2" w:tplc="1C09001B" w:tentative="1">
+      <w:start w:val="1"/>
+      <w:numFmt w:val="lowerRoman"/>
+      <w:lvlText w:val="%3."/>
+      <w:lvlJc w:val="right"/>
+      <w:pPr>
+        <w:ind w:left="2160" w:hanging="180"/>
+      </w:pPr>
+    </w:lvl>
+    <w:lvl w:ilvl="3" w:tplc="1C09000F" w:tentative="1">
+      <w:start w:val="1"/>
+      <w:numFmt w:val="decimal"/>
+      <w:lvlText w:val="%4."/>
+      <w:lvlJc w:val="left"/>
+      <w:pPr>
+        <w:ind w:left="2880" w:hanging="360"/>
+      </w:pPr>
+    </w:lvl>
+    <w:lvl w:ilvl="4" w:tplc="1C090019" w:tentative="1">
+      <w:start w:val="1"/>
+      <w:numFmt w:val="lowerLetter"/>
+      <w:lvlText w:val="%5."/>
+      <w:lvlJc w:val="left"/>
+      <w:pPr>
+        <w:ind w:left="3600" w:hanging="360"/>
+      </w:pPr>
+    </w:lvl>
+    <w:lvl w:ilvl="5" w:tplc="1C09001B" w:tentative="1">
+      <w:start w:val="1"/>
+      <w:numFmt w:val="lowerRoman"/>
+      <w:lvlText w:val="%6."/>
+      <w:lvlJc w:val="right"/>
+      <w:pPr>
+        <w:ind w:left="4320" w:hanging="180"/>
+      </w:pPr>
+    </w:lvl>
+    <w:lvl w:ilvl="6" w:tplc="1C09000F" w:tentative="1">
+      <w:start w:val="1"/>
+      <w:numFmt w:val="decimal"/>
+      <w:lvlText w:val="%7."/>
+      <w:lvlJc w:val="left"/>
+      <w:pPr>
+        <w:ind w:left="5040" w:hanging="360"/>
+      </w:pPr>
+    </w:lvl>
+    <w:lvl w:ilvl="7" w:tplc="1C090019" w:tentative="1">
+      <w:start w:val="1"/>
+      <w:numFmt w:val="lowerLetter"/>
+      <w:lvlText w:val="%8."/>
+      <w:lvlJc w:val="left"/>
+      <w:pPr>
+        <w:ind w:left="5760" w:hanging="360"/>
+      </w:pPr>
+    </w:lvl>
+    <w:lvl w:ilvl="8" w:tplc="1C09001B" w:tentative="1">
+      <w:start w:val="1"/>
+      <w:numFmt w:val="lowerRoman"/>
+      <w:lvlText w:val="%9."/>
+      <w:lvlJc w:val="right"/>
+      <w:pPr>
+        <w:ind w:left="6480" w:hanging="180"/>
+      </w:pPr>
+    </w:lvl>
+  </w:abstractNum>
+  <w:abstractNum w:abstractNumId="7" w15:restartNumberingAfterBreak="0">
     <w:nsid w:val="4B1937F1"/>
     <w:multiLevelType w:val="hybridMultilevel"/>
     <w:tmpl w:val="39A26150"/>
@@ -4661,7 +4886,7 @@
       </w:pPr>
     </w:lvl>
   </w:abstractNum>
-  <w:abstractNum w:abstractNumId="7" w15:restartNumberingAfterBreak="0">
+  <w:abstractNum w:abstractNumId="8" w15:restartNumberingAfterBreak="0">
     <w:nsid w:val="64C76758"/>
     <w:multiLevelType w:val="hybridMultilevel"/>
     <w:tmpl w:val="85FCAFD2"/>
@@ -4750,7 +4975,7 @@
       </w:pPr>
     </w:lvl>
   </w:abstractNum>
-  <w:abstractNum w:abstractNumId="8" w15:restartNumberingAfterBreak="0">
+  <w:abstractNum w:abstractNumId="9" w15:restartNumberingAfterBreak="0">
     <w:nsid w:val="70AE01B6"/>
     <w:multiLevelType w:val="hybridMultilevel"/>
     <w:tmpl w:val="CD2453B4"/>
@@ -4839,7 +5064,7 @@
       </w:pPr>
     </w:lvl>
   </w:abstractNum>
-  <w:abstractNum w:abstractNumId="9" w15:restartNumberingAfterBreak="0">
+  <w:abstractNum w:abstractNumId="10" w15:restartNumberingAfterBreak="0">
     <w:nsid w:val="750B0675"/>
     <w:multiLevelType w:val="hybridMultilevel"/>
     <w:tmpl w:val="CD2453B4"/>
@@ -4928,7 +5153,7 @@
       </w:pPr>
     </w:lvl>
   </w:abstractNum>
-  <w:abstractNum w:abstractNumId="10" w15:restartNumberingAfterBreak="0">
+  <w:abstractNum w:abstractNumId="11" w15:restartNumberingAfterBreak="0">
     <w:nsid w:val="7F9F3835"/>
     <w:multiLevelType w:val="hybridMultilevel"/>
     <w:tmpl w:val="CD2453B4"/>
@@ -5018,10 +5243,10 @@
     </w:lvl>
   </w:abstractNum>
   <w:num w:numId="1" w16cid:durableId="892158929">
-    <w:abstractNumId w:val="8"/>
+    <w:abstractNumId w:val="9"/>
   </w:num>
   <w:num w:numId="2" w16cid:durableId="2029524661">
-    <w:abstractNumId w:val="10"/>
+    <w:abstractNumId w:val="11"/>
   </w:num>
   <w:num w:numId="3" w16cid:durableId="639848827">
     <w:abstractNumId w:val="4"/>
@@ -5030,10 +5255,10 @@
     <w:abstractNumId w:val="2"/>
   </w:num>
   <w:num w:numId="5" w16cid:durableId="1465153668">
-    <w:abstractNumId w:val="7"/>
+    <w:abstractNumId w:val="8"/>
   </w:num>
   <w:num w:numId="6" w16cid:durableId="1745758158">
-    <w:abstractNumId w:val="9"/>
+    <w:abstractNumId w:val="10"/>
   </w:num>
   <w:num w:numId="7" w16cid:durableId="1875268010">
     <w:abstractNumId w:val="3"/>
@@ -5048,6 +5273,9 @@
     <w:abstractNumId w:val="5"/>
   </w:num>
   <w:num w:numId="11" w16cid:durableId="727218818">
+    <w:abstractNumId w:val="7"/>
+  </w:num>
+  <w:num w:numId="12" w16cid:durableId="268926645">
     <w:abstractNumId w:val="6"/>
   </w:num>
 </w:numbering>

</xml_diff>